<commit_message>
Adding user test cases 1-4.
</commit_message>
<xml_diff>
--- a/SRS.docx
+++ b/SRS.docx
@@ -18,23 +18,1768 @@
         <w:t>Design of tests</w:t>
       </w:r>
     </w:p>
-    <w:p>
+    <w:p w14:noSpellErr="1">
       <w:pPr>
         <w:tabs>
           <w:tab w:val="left" w:pos="954"/>
         </w:tabs>
+        <w:ind w:firstLine="0"/>
+        <w:rPr>
+          <w:sz w:val="32"/>
+          <w:szCs w:val="32"/>
+          <w:u w:val="single"/>
+        </w:rPr>
+      </w:pPr>
+      <w:r>
+        <w:rPr>
+          <w:sz w:val="32"/>
+          <w:szCs w:val="32"/>
+          <w:u w:val="single"/>
+        </w:rPr>
+        <w:t>Users test cases:</w:t>
+      </w:r>
+    </w:p>
+    <w:p w14:noSpellErr="1">
+      <w:pPr>
+        <w:spacing w:after="160" w:line="259" w:lineRule="auto"/>
+        <w:rPr>
+          <w:rFonts w:ascii="Calibri" w:hAnsi="Calibri" w:eastAsia="Calibri" w:cs="Calibri"/>
+          <w:noProof w:val="0"/>
+          <w:sz w:val="22"/>
+          <w:szCs w:val="22"/>
+          <w:lang w:val="en-US"/>
+        </w:rPr>
+      </w:pPr>
+      <w:r>
+        <w:rPr>
+          <w:rFonts w:ascii="Calibri" w:hAnsi="Calibri" w:eastAsia="Calibri" w:cs="Calibri"/>
+          <w:b w:val="1"/>
+          <w:bCs w:val="1"/>
+          <w:noProof w:val="0"/>
+          <w:sz w:val="22"/>
+          <w:szCs w:val="22"/>
+          <w:lang w:val="en-US"/>
+        </w:rPr>
+        <w:t>Signup</w:t>
+      </w:r>
+    </w:p>
+    <w:p w14:noSpellErr="1">
+      <w:pPr>
+        <w:spacing w:after="160" w:line="259" w:lineRule="auto"/>
+        <w:rPr>
+          <w:rFonts w:ascii="Calibri" w:hAnsi="Calibri" w:eastAsia="Calibri" w:cs="Calibri"/>
+          <w:noProof w:val="0"/>
+          <w:sz w:val="22"/>
+          <w:szCs w:val="22"/>
+          <w:lang w:val="en-US"/>
+        </w:rPr>
+      </w:pPr>
+      <w:r>
+        <w:rPr>
+          <w:rFonts w:ascii="Calibri" w:hAnsi="Calibri" w:eastAsia="Calibri" w:cs="Calibri"/>
+          <w:b w:val="1"/>
+          <w:bCs w:val="1"/>
+          <w:noProof w:val="0"/>
+          <w:sz w:val="22"/>
+          <w:szCs w:val="22"/>
+          <w:lang w:val="en-US"/>
+        </w:rPr>
+        <w:t>Test covers:</w:t>
+      </w:r>
+      <w:r>
+        <w:rPr>
+          <w:rFonts w:ascii="Calibri" w:hAnsi="Calibri" w:eastAsia="Calibri" w:cs="Calibri"/>
+          <w:noProof w:val="0"/>
+          <w:sz w:val="22"/>
+          <w:szCs w:val="22"/>
+          <w:lang w:val="en-US"/>
+        </w:rPr>
+        <w:t xml:space="preserve"> Graphical User Interface and Data manager.</w:t>
+      </w:r>
+    </w:p>
+    <w:p w14:noSpellErr="1">
+      <w:pPr>
+        <w:spacing w:after="160" w:line="259" w:lineRule="auto"/>
+        <w:rPr>
+          <w:rFonts w:ascii="Calibri" w:hAnsi="Calibri" w:eastAsia="Calibri" w:cs="Calibri"/>
+          <w:noProof w:val="0"/>
+          <w:sz w:val="22"/>
+          <w:szCs w:val="22"/>
+          <w:lang w:val="en-US"/>
+        </w:rPr>
+      </w:pPr>
+      <w:r>
+        <w:rPr>
+          <w:rFonts w:ascii="Calibri" w:hAnsi="Calibri" w:eastAsia="Calibri" w:cs="Calibri"/>
+          <w:b w:val="1"/>
+          <w:bCs w:val="1"/>
+          <w:noProof w:val="0"/>
+          <w:sz w:val="22"/>
+          <w:szCs w:val="22"/>
+          <w:lang w:val="en-US"/>
+        </w:rPr>
+        <w:t>Assumption:</w:t>
+      </w:r>
+      <w:r>
+        <w:rPr>
+          <w:rFonts w:ascii="Calibri" w:hAnsi="Calibri" w:eastAsia="Calibri" w:cs="Calibri"/>
+          <w:noProof w:val="0"/>
+          <w:sz w:val="22"/>
+          <w:szCs w:val="22"/>
+          <w:lang w:val="en-US"/>
+        </w:rPr>
+        <w:t xml:space="preserve"> User has filled registration form and is on the correct screen.</w:t>
+      </w:r>
+    </w:p>
+    <w:p w14:noSpellErr="1">
+      <w:pPr>
+        <w:spacing w:after="160" w:line="259" w:lineRule="auto"/>
+        <w:jc w:val="center"/>
+        <w:rPr>
+          <w:rFonts w:ascii="Calibri" w:hAnsi="Calibri" w:eastAsia="Calibri" w:cs="Calibri"/>
+          <w:noProof w:val="0"/>
+          <w:sz w:val="22"/>
+          <w:szCs w:val="22"/>
+          <w:lang w:val="en-US"/>
+        </w:rPr>
+      </w:pPr>
+      <w:r>
+        <w:rPr>
+          <w:rFonts w:ascii="Calibri" w:hAnsi="Calibri" w:eastAsia="Calibri" w:cs="Calibri"/>
+          <w:b w:val="1"/>
+          <w:bCs w:val="1"/>
+          <w:noProof w:val="0"/>
+          <w:sz w:val="22"/>
+          <w:szCs w:val="22"/>
+          <w:lang w:val="en-US"/>
+        </w:rPr>
+        <w:t>Integration Testing</w:t>
+      </w:r>
+    </w:p>
+    <w:p w14:noSpellErr="1">
+      <w:pPr>
+        <w:spacing w:after="160" w:line="259" w:lineRule="auto"/>
+        <w:jc w:val="left"/>
+        <w:rPr>
+          <w:rFonts w:ascii="Calibri" w:hAnsi="Calibri" w:eastAsia="Calibri" w:cs="Calibri"/>
+          <w:noProof w:val="0"/>
+          <w:sz w:val="22"/>
+          <w:szCs w:val="22"/>
+          <w:lang w:val="en-US"/>
+        </w:rPr>
+      </w:pPr>
+      <w:r>
+        <w:rPr>
+          <w:rFonts w:ascii="Calibri" w:hAnsi="Calibri" w:eastAsia="Calibri" w:cs="Calibri"/>
+          <w:b w:val="1"/>
+          <w:bCs w:val="1"/>
+          <w:noProof w:val="0"/>
+          <w:sz w:val="22"/>
+          <w:szCs w:val="22"/>
+          <w:lang w:val="en-US"/>
+        </w:rPr>
+        <w:t>Steps:</w:t>
+      </w:r>
+      <w:r>
+        <w:rPr>
+          <w:rFonts w:ascii="Calibri" w:hAnsi="Calibri" w:eastAsia="Calibri" w:cs="Calibri"/>
+          <w:noProof w:val="0"/>
+          <w:sz w:val="22"/>
+          <w:szCs w:val="22"/>
+          <w:lang w:val="en-US"/>
+        </w:rPr>
+        <w:t xml:space="preserve"> </w:t>
+      </w:r>
+    </w:p>
+    <w:p w14:noSpellErr="1">
+      <w:pPr>
+        <w:pStyle w:val="ListParagraph"/>
+        <w:numPr>
+          <w:ilvl w:val="0"/>
+          <w:numId w:val="7"/>
+        </w:numPr>
+        <w:spacing w:after="160" w:line="259" w:lineRule="auto"/>
+        <w:jc w:val="left"/>
+        <w:rPr>
+          <w:noProof w:val="0"/>
+          <w:sz w:val="22"/>
+          <w:szCs w:val="22"/>
+          <w:lang w:val="en-US"/>
+        </w:rPr>
+      </w:pPr>
+      <w:r>
+        <w:rPr>
+          <w:rFonts w:ascii="Calibri" w:hAnsi="Calibri" w:eastAsia="Calibri" w:cs="Calibri"/>
+          <w:noProof w:val="0"/>
+          <w:sz w:val="22"/>
+          <w:szCs w:val="22"/>
+          <w:lang w:val="en-US"/>
+        </w:rPr>
+        <w:t>Press the register now button to sign up.</w:t>
+      </w:r>
+    </w:p>
+    <w:p w14:noSpellErr="1">
+      <w:pPr>
+        <w:pStyle w:val="ListParagraph"/>
+        <w:numPr>
+          <w:ilvl w:val="0"/>
+          <w:numId w:val="7"/>
+        </w:numPr>
+        <w:spacing w:after="160" w:line="259" w:lineRule="auto"/>
+        <w:jc w:val="left"/>
+        <w:rPr>
+          <w:noProof w:val="0"/>
+          <w:sz w:val="22"/>
+          <w:szCs w:val="22"/>
+          <w:lang w:val="en-US"/>
+        </w:rPr>
+      </w:pPr>
+      <w:r>
+        <w:rPr>
+          <w:rFonts w:ascii="Calibri" w:hAnsi="Calibri" w:eastAsia="Calibri" w:cs="Calibri"/>
+          <w:noProof w:val="0"/>
+          <w:sz w:val="22"/>
+          <w:szCs w:val="22"/>
+          <w:lang w:val="en-US"/>
+        </w:rPr>
+        <w:t xml:space="preserve">Data manager receives signup information. </w:t>
+      </w:r>
+    </w:p>
+    <w:p w14:noSpellErr="1">
+      <w:pPr>
+        <w:spacing w:after="160" w:line="259" w:lineRule="auto"/>
+        <w:jc w:val="left"/>
+        <w:rPr>
+          <w:rFonts w:ascii="Calibri" w:hAnsi="Calibri" w:eastAsia="Calibri" w:cs="Calibri"/>
+          <w:noProof w:val="0"/>
+          <w:sz w:val="22"/>
+          <w:szCs w:val="22"/>
+          <w:lang w:val="en-US"/>
+        </w:rPr>
+      </w:pPr>
+      <w:r>
+        <w:rPr>
+          <w:rFonts w:ascii="Calibri" w:hAnsi="Calibri" w:eastAsia="Calibri" w:cs="Calibri"/>
+          <w:b w:val="1"/>
+          <w:bCs w:val="1"/>
+          <w:noProof w:val="0"/>
+          <w:sz w:val="22"/>
+          <w:szCs w:val="22"/>
+          <w:lang w:val="en-US"/>
+        </w:rPr>
+        <w:t>Expected:</w:t>
+      </w:r>
+      <w:r>
+        <w:rPr>
+          <w:rFonts w:ascii="Calibri" w:hAnsi="Calibri" w:eastAsia="Calibri" w:cs="Calibri"/>
+          <w:noProof w:val="0"/>
+          <w:sz w:val="22"/>
+          <w:szCs w:val="22"/>
+          <w:lang w:val="en-US"/>
+        </w:rPr>
+        <w:t xml:space="preserve"> You get redirected to the main page (view) as a logged in user.</w:t>
+      </w:r>
+    </w:p>
+    <w:p w14:noSpellErr="1">
+      <w:pPr>
+        <w:spacing w:after="160" w:line="259" w:lineRule="auto"/>
+        <w:jc w:val="left"/>
+        <w:rPr>
+          <w:rFonts w:ascii="Calibri" w:hAnsi="Calibri" w:eastAsia="Calibri" w:cs="Calibri"/>
+          <w:noProof w:val="0"/>
+          <w:sz w:val="22"/>
+          <w:szCs w:val="22"/>
+          <w:lang w:val="en-US"/>
+        </w:rPr>
+      </w:pPr>
+      <w:r>
+        <w:rPr>
+          <w:rFonts w:ascii="Calibri" w:hAnsi="Calibri" w:eastAsia="Calibri" w:cs="Calibri"/>
+          <w:b w:val="1"/>
+          <w:bCs w:val="1"/>
+          <w:noProof w:val="0"/>
+          <w:sz w:val="22"/>
+          <w:szCs w:val="22"/>
+          <w:lang w:val="en-US"/>
+        </w:rPr>
+        <w:t>Fails if:</w:t>
+      </w:r>
+    </w:p>
+    <w:p w14:noSpellErr="1">
+      <w:pPr>
+        <w:pStyle w:val="ListParagraph"/>
+        <w:numPr>
+          <w:ilvl w:val="0"/>
+          <w:numId w:val="8"/>
+        </w:numPr>
+        <w:spacing w:after="160" w:line="259" w:lineRule="auto"/>
+        <w:jc w:val="left"/>
+        <w:rPr>
+          <w:noProof w:val="0"/>
+          <w:sz w:val="22"/>
+          <w:szCs w:val="22"/>
+          <w:lang w:val="en-US"/>
+        </w:rPr>
+      </w:pPr>
+      <w:r>
+        <w:rPr>
+          <w:rFonts w:ascii="Calibri" w:hAnsi="Calibri" w:eastAsia="Calibri" w:cs="Calibri"/>
+          <w:noProof w:val="0"/>
+          <w:sz w:val="22"/>
+          <w:szCs w:val="22"/>
+          <w:lang w:val="en-US"/>
+        </w:rPr>
+        <w:t>User gets a pop-up message saying that there was a problem while trying to register.</w:t>
+      </w:r>
+    </w:p>
+    <w:p w14:noSpellErr="1">
+      <w:pPr>
+        <w:pStyle w:val="ListParagraph"/>
+        <w:numPr>
+          <w:ilvl w:val="0"/>
+          <w:numId w:val="8"/>
+        </w:numPr>
+        <w:spacing w:after="160" w:line="259" w:lineRule="auto"/>
+        <w:jc w:val="left"/>
+        <w:rPr>
+          <w:noProof w:val="0"/>
+          <w:sz w:val="22"/>
+          <w:szCs w:val="22"/>
+          <w:lang w:val="en-US"/>
+        </w:rPr>
+      </w:pPr>
+      <w:r>
+        <w:rPr>
+          <w:rFonts w:ascii="Calibri" w:hAnsi="Calibri" w:eastAsia="Calibri" w:cs="Calibri"/>
+          <w:noProof w:val="0"/>
+          <w:sz w:val="22"/>
+          <w:szCs w:val="22"/>
+          <w:lang w:val="en-US"/>
+        </w:rPr>
+        <w:t>User doesn’t get redirected to the main page.</w:t>
+      </w:r>
+    </w:p>
+    <w:p>
+      <w:pPr>
+        <w:spacing w:after="160" w:line="259" w:lineRule="auto"/>
+        <w:jc w:val="left"/>
+        <w:rPr>
+          <w:rFonts w:ascii="Calibri" w:hAnsi="Calibri" w:eastAsia="Calibri" w:cs="Calibri"/>
+          <w:noProof w:val="0"/>
+          <w:sz w:val="22"/>
+          <w:szCs w:val="22"/>
+          <w:lang w:val="en-US"/>
+        </w:rPr>
+      </w:pPr>
+    </w:p>
+    <w:p w14:noSpellErr="1">
+      <w:pPr>
+        <w:spacing w:after="160" w:line="259" w:lineRule="auto"/>
+        <w:jc w:val="left"/>
+        <w:rPr>
+          <w:rFonts w:ascii="Calibri" w:hAnsi="Calibri" w:eastAsia="Calibri" w:cs="Calibri"/>
+          <w:noProof w:val="0"/>
+          <w:sz w:val="22"/>
+          <w:szCs w:val="22"/>
+          <w:lang w:val="en-US"/>
+        </w:rPr>
+      </w:pPr>
+      <w:r>
+        <w:rPr>
+          <w:rFonts w:ascii="Calibri" w:hAnsi="Calibri" w:eastAsia="Calibri" w:cs="Calibri"/>
+          <w:b w:val="1"/>
+          <w:bCs w:val="1"/>
+          <w:noProof w:val="0"/>
+          <w:sz w:val="22"/>
+          <w:szCs w:val="22"/>
+          <w:lang w:val="en-US"/>
+        </w:rPr>
+        <w:t>Login</w:t>
+      </w:r>
+    </w:p>
+    <w:p w14:noSpellErr="1">
+      <w:pPr>
+        <w:spacing w:after="160" w:line="259" w:lineRule="auto"/>
+        <w:rPr>
+          <w:rFonts w:ascii="Calibri" w:hAnsi="Calibri" w:eastAsia="Calibri" w:cs="Calibri"/>
+          <w:noProof w:val="0"/>
+          <w:sz w:val="22"/>
+          <w:szCs w:val="22"/>
+          <w:lang w:val="en-US"/>
+        </w:rPr>
+      </w:pPr>
+      <w:r>
+        <w:rPr>
+          <w:rFonts w:ascii="Calibri" w:hAnsi="Calibri" w:eastAsia="Calibri" w:cs="Calibri"/>
+          <w:b w:val="1"/>
+          <w:bCs w:val="1"/>
+          <w:noProof w:val="0"/>
+          <w:sz w:val="22"/>
+          <w:szCs w:val="22"/>
+          <w:lang w:val="en-US"/>
+        </w:rPr>
+        <w:t>Test covers:</w:t>
+      </w:r>
+      <w:r>
+        <w:rPr>
+          <w:rFonts w:ascii="Calibri" w:hAnsi="Calibri" w:eastAsia="Calibri" w:cs="Calibri"/>
+          <w:noProof w:val="0"/>
+          <w:sz w:val="22"/>
+          <w:szCs w:val="22"/>
+          <w:lang w:val="en-US"/>
+        </w:rPr>
+        <w:t xml:space="preserve"> Graphical User Interface.</w:t>
+      </w:r>
+    </w:p>
+    <w:p w14:noSpellErr="1">
+      <w:pPr>
+        <w:spacing w:after="160" w:line="259" w:lineRule="auto"/>
+        <w:jc w:val="left"/>
+        <w:rPr>
+          <w:rFonts w:ascii="Calibri" w:hAnsi="Calibri" w:eastAsia="Calibri" w:cs="Calibri"/>
+          <w:noProof w:val="0"/>
+          <w:sz w:val="22"/>
+          <w:szCs w:val="22"/>
+          <w:lang w:val="en-US"/>
+        </w:rPr>
+      </w:pPr>
+      <w:r>
+        <w:rPr>
+          <w:rFonts w:ascii="Calibri" w:hAnsi="Calibri" w:eastAsia="Calibri" w:cs="Calibri"/>
+          <w:b w:val="1"/>
+          <w:bCs w:val="1"/>
+          <w:noProof w:val="0"/>
+          <w:sz w:val="22"/>
+          <w:szCs w:val="22"/>
+          <w:lang w:val="en-US"/>
+        </w:rPr>
+        <w:t>Assumption:</w:t>
+      </w:r>
+      <w:r>
+        <w:rPr>
+          <w:rFonts w:ascii="Calibri" w:hAnsi="Calibri" w:eastAsia="Calibri" w:cs="Calibri"/>
+          <w:noProof w:val="0"/>
+          <w:sz w:val="22"/>
+          <w:szCs w:val="22"/>
+          <w:lang w:val="en-US"/>
+        </w:rPr>
+        <w:t xml:space="preserve">  User has entered his login data and is on the correct screen.</w:t>
+      </w:r>
+    </w:p>
+    <w:p w14:noSpellErr="1">
+      <w:pPr>
+        <w:spacing w:after="160" w:line="259" w:lineRule="auto"/>
+        <w:jc w:val="center"/>
+        <w:rPr>
+          <w:rFonts w:ascii="Calibri" w:hAnsi="Calibri" w:eastAsia="Calibri" w:cs="Calibri"/>
+          <w:noProof w:val="0"/>
+          <w:sz w:val="22"/>
+          <w:szCs w:val="22"/>
+          <w:lang w:val="en-US"/>
+        </w:rPr>
+      </w:pPr>
+      <w:r>
+        <w:rPr>
+          <w:rFonts w:ascii="Calibri" w:hAnsi="Calibri" w:eastAsia="Calibri" w:cs="Calibri"/>
+          <w:b w:val="1"/>
+          <w:bCs w:val="1"/>
+          <w:noProof w:val="0"/>
+          <w:sz w:val="22"/>
+          <w:szCs w:val="22"/>
+          <w:lang w:val="en-US"/>
+        </w:rPr>
+        <w:t>Integration Testing</w:t>
+      </w:r>
+    </w:p>
+    <w:p w14:noSpellErr="1">
+      <w:pPr>
+        <w:spacing w:after="160" w:line="259" w:lineRule="auto"/>
+        <w:jc w:val="left"/>
+        <w:rPr>
+          <w:rFonts w:ascii="Calibri" w:hAnsi="Calibri" w:eastAsia="Calibri" w:cs="Calibri"/>
+          <w:noProof w:val="0"/>
+          <w:sz w:val="22"/>
+          <w:szCs w:val="22"/>
+          <w:lang w:val="en-US"/>
+        </w:rPr>
+      </w:pPr>
+      <w:r>
+        <w:rPr>
+          <w:rFonts w:ascii="Calibri" w:hAnsi="Calibri" w:eastAsia="Calibri" w:cs="Calibri"/>
+          <w:b w:val="1"/>
+          <w:bCs w:val="1"/>
+          <w:noProof w:val="0"/>
+          <w:sz w:val="22"/>
+          <w:szCs w:val="22"/>
+          <w:lang w:val="en-US"/>
+        </w:rPr>
+        <w:t>Steps:</w:t>
+      </w:r>
+    </w:p>
+    <w:p w14:noSpellErr="1">
+      <w:pPr>
+        <w:pStyle w:val="ListParagraph"/>
+        <w:numPr>
+          <w:ilvl w:val="0"/>
+          <w:numId w:val="9"/>
+        </w:numPr>
+        <w:spacing w:after="160" w:line="259" w:lineRule="auto"/>
+        <w:jc w:val="left"/>
+        <w:rPr>
+          <w:noProof w:val="0"/>
+          <w:sz w:val="22"/>
+          <w:szCs w:val="22"/>
+          <w:lang w:val="en-US"/>
+        </w:rPr>
+      </w:pPr>
+      <w:r>
+        <w:rPr>
+          <w:rFonts w:ascii="Calibri" w:hAnsi="Calibri" w:eastAsia="Calibri" w:cs="Calibri"/>
+          <w:noProof w:val="0"/>
+          <w:sz w:val="22"/>
+          <w:szCs w:val="22"/>
+          <w:lang w:val="en-US"/>
+        </w:rPr>
+        <w:t>User presses the login button.</w:t>
+      </w:r>
+    </w:p>
+    <w:p w14:noSpellErr="1">
+      <w:pPr>
+        <w:spacing w:after="160" w:line="259" w:lineRule="auto"/>
+        <w:jc w:val="left"/>
+        <w:rPr>
+          <w:rFonts w:ascii="Calibri" w:hAnsi="Calibri" w:eastAsia="Calibri" w:cs="Calibri"/>
+          <w:noProof w:val="0"/>
+          <w:sz w:val="22"/>
+          <w:szCs w:val="22"/>
+          <w:lang w:val="en-US"/>
+        </w:rPr>
+      </w:pPr>
+      <w:r>
+        <w:rPr>
+          <w:rFonts w:ascii="Calibri" w:hAnsi="Calibri" w:eastAsia="Calibri" w:cs="Calibri"/>
+          <w:b w:val="1"/>
+          <w:bCs w:val="1"/>
+          <w:noProof w:val="0"/>
+          <w:sz w:val="22"/>
+          <w:szCs w:val="22"/>
+          <w:lang w:val="en-US"/>
+        </w:rPr>
+        <w:t>Expected:</w:t>
+      </w:r>
+      <w:r>
+        <w:rPr>
+          <w:rFonts w:ascii="Calibri" w:hAnsi="Calibri" w:eastAsia="Calibri" w:cs="Calibri"/>
+          <w:noProof w:val="0"/>
+          <w:sz w:val="22"/>
+          <w:szCs w:val="22"/>
+          <w:lang w:val="en-US"/>
+        </w:rPr>
+        <w:t xml:space="preserve"> User gets redirected to the main page and His username appears on the upper right side of the screen and a logout button appears.</w:t>
+      </w:r>
+    </w:p>
+    <w:p w14:noSpellErr="1">
+      <w:pPr>
+        <w:spacing w:after="160" w:line="259" w:lineRule="auto"/>
+        <w:jc w:val="left"/>
+        <w:rPr>
+          <w:rFonts w:ascii="Calibri" w:hAnsi="Calibri" w:eastAsia="Calibri" w:cs="Calibri"/>
+          <w:noProof w:val="0"/>
+          <w:sz w:val="22"/>
+          <w:szCs w:val="22"/>
+          <w:lang w:val="en-US"/>
+        </w:rPr>
+      </w:pPr>
+      <w:r>
+        <w:rPr>
+          <w:rFonts w:ascii="Calibri" w:hAnsi="Calibri" w:eastAsia="Calibri" w:cs="Calibri"/>
+          <w:b w:val="1"/>
+          <w:bCs w:val="1"/>
+          <w:noProof w:val="0"/>
+          <w:sz w:val="22"/>
+          <w:szCs w:val="22"/>
+          <w:lang w:val="en-US"/>
+        </w:rPr>
+        <w:t>Fails if:</w:t>
+      </w:r>
+    </w:p>
+    <w:p w14:noSpellErr="1">
+      <w:pPr>
+        <w:pStyle w:val="ListParagraph"/>
+        <w:numPr>
+          <w:ilvl w:val="0"/>
+          <w:numId w:val="10"/>
+        </w:numPr>
+        <w:spacing w:after="160" w:line="259" w:lineRule="auto"/>
+        <w:jc w:val="left"/>
+        <w:rPr>
+          <w:noProof w:val="0"/>
+          <w:sz w:val="22"/>
+          <w:szCs w:val="22"/>
+          <w:lang w:val="en-US"/>
+        </w:rPr>
+      </w:pPr>
+      <w:r>
+        <w:rPr>
+          <w:rFonts w:ascii="Calibri" w:hAnsi="Calibri" w:eastAsia="Calibri" w:cs="Calibri"/>
+          <w:noProof w:val="0"/>
+          <w:sz w:val="22"/>
+          <w:szCs w:val="22"/>
+          <w:lang w:val="en-US"/>
+        </w:rPr>
+        <w:t>User is notified that there was a problem while logging in.</w:t>
+      </w:r>
+    </w:p>
+    <w:p w14:noSpellErr="1">
+      <w:pPr>
+        <w:pStyle w:val="ListParagraph"/>
+        <w:numPr>
+          <w:ilvl w:val="0"/>
+          <w:numId w:val="10"/>
+        </w:numPr>
+        <w:spacing w:after="160" w:line="259" w:lineRule="auto"/>
+        <w:jc w:val="left"/>
+        <w:rPr>
+          <w:noProof w:val="0"/>
+          <w:sz w:val="22"/>
+          <w:szCs w:val="22"/>
+          <w:lang w:val="en-US"/>
+        </w:rPr>
+      </w:pPr>
+      <w:r>
+        <w:rPr>
+          <w:rFonts w:ascii="Calibri" w:hAnsi="Calibri" w:eastAsia="Calibri" w:cs="Calibri"/>
+          <w:noProof w:val="0"/>
+          <w:sz w:val="22"/>
+          <w:szCs w:val="22"/>
+          <w:lang w:val="en-US"/>
+        </w:rPr>
+        <w:t>User doesn’t get redirected to the main page (where he can access his other functionalities)</w:t>
+      </w:r>
+    </w:p>
+    <w:p>
+      <w:pPr>
+        <w:spacing w:after="160" w:line="259" w:lineRule="auto"/>
+        <w:jc w:val="left"/>
+        <w:rPr>
+          <w:rFonts w:ascii="Calibri" w:hAnsi="Calibri" w:eastAsia="Calibri" w:cs="Calibri"/>
+          <w:noProof w:val="0"/>
+          <w:sz w:val="22"/>
+          <w:szCs w:val="22"/>
+          <w:lang w:val="en-US"/>
+        </w:rPr>
+      </w:pPr>
+    </w:p>
+    <w:p>
+      <w:pPr>
+        <w:spacing w:after="160" w:line="259" w:lineRule="auto"/>
+        <w:jc w:val="left"/>
+        <w:rPr>
+          <w:rFonts w:ascii="Calibri" w:hAnsi="Calibri" w:eastAsia="Calibri" w:cs="Calibri"/>
+          <w:noProof w:val="0"/>
+          <w:sz w:val="22"/>
+          <w:szCs w:val="22"/>
+          <w:lang w:val="en-US"/>
+        </w:rPr>
+      </w:pPr>
+    </w:p>
+    <w:p>
+      <w:pPr>
+        <w:spacing w:after="160" w:line="259" w:lineRule="auto"/>
+        <w:jc w:val="left"/>
+        <w:rPr>
+          <w:rFonts w:ascii="Calibri" w:hAnsi="Calibri" w:eastAsia="Calibri" w:cs="Calibri"/>
+          <w:noProof w:val="0"/>
+          <w:sz w:val="22"/>
+          <w:szCs w:val="22"/>
+          <w:lang w:val="en-US"/>
+        </w:rPr>
+      </w:pPr>
+    </w:p>
+    <w:p>
+      <w:pPr>
+        <w:spacing w:after="160" w:line="259" w:lineRule="auto"/>
+        <w:jc w:val="left"/>
+        <w:rPr>
+          <w:rFonts w:ascii="Calibri" w:hAnsi="Calibri" w:eastAsia="Calibri" w:cs="Calibri"/>
+          <w:noProof w:val="0"/>
+          <w:sz w:val="22"/>
+          <w:szCs w:val="22"/>
+          <w:lang w:val="en-US"/>
+        </w:rPr>
+      </w:pPr>
+    </w:p>
+    <w:p>
+      <w:pPr>
+        <w:spacing w:after="160" w:line="259" w:lineRule="auto"/>
+        <w:jc w:val="left"/>
+        <w:rPr>
+          <w:rFonts w:ascii="Calibri" w:hAnsi="Calibri" w:eastAsia="Calibri" w:cs="Calibri"/>
+          <w:noProof w:val="0"/>
+          <w:sz w:val="22"/>
+          <w:szCs w:val="22"/>
+          <w:lang w:val="en-US"/>
+        </w:rPr>
+      </w:pPr>
+    </w:p>
+    <w:p>
+      <w:pPr>
+        <w:spacing w:after="160" w:line="259" w:lineRule="auto"/>
+        <w:jc w:val="left"/>
+        <w:rPr>
+          <w:rFonts w:ascii="Calibri" w:hAnsi="Calibri" w:eastAsia="Calibri" w:cs="Calibri"/>
+          <w:noProof w:val="0"/>
+          <w:sz w:val="22"/>
+          <w:szCs w:val="22"/>
+          <w:lang w:val="en-US"/>
+        </w:rPr>
+      </w:pPr>
+    </w:p>
+    <w:p>
+      <w:pPr>
+        <w:spacing w:after="160" w:line="259" w:lineRule="auto"/>
+        <w:jc w:val="left"/>
+        <w:rPr>
+          <w:rFonts w:ascii="Calibri" w:hAnsi="Calibri" w:eastAsia="Calibri" w:cs="Calibri"/>
+          <w:noProof w:val="0"/>
+          <w:sz w:val="22"/>
+          <w:szCs w:val="22"/>
+          <w:lang w:val="en-US"/>
+        </w:rPr>
+      </w:pPr>
+    </w:p>
+    <w:p>
+      <w:pPr>
+        <w:spacing w:after="160" w:line="259" w:lineRule="auto"/>
+        <w:jc w:val="left"/>
+        <w:rPr>
+          <w:rFonts w:ascii="Calibri" w:hAnsi="Calibri" w:eastAsia="Calibri" w:cs="Calibri"/>
+          <w:noProof w:val="0"/>
+          <w:sz w:val="22"/>
+          <w:szCs w:val="22"/>
+          <w:lang w:val="en-US"/>
+        </w:rPr>
+      </w:pPr>
+    </w:p>
+    <w:p>
+      <w:pPr>
+        <w:spacing w:after="160" w:line="259" w:lineRule="auto"/>
+        <w:jc w:val="left"/>
+        <w:rPr>
+          <w:rFonts w:ascii="Calibri" w:hAnsi="Calibri" w:eastAsia="Calibri" w:cs="Calibri"/>
+          <w:noProof w:val="0"/>
+          <w:sz w:val="22"/>
+          <w:szCs w:val="22"/>
+          <w:lang w:val="en-US"/>
+        </w:rPr>
+      </w:pPr>
+    </w:p>
+    <w:p w14:noSpellErr="1">
+      <w:pPr>
+        <w:spacing w:after="160" w:line="259" w:lineRule="auto"/>
+        <w:jc w:val="left"/>
+        <w:rPr>
+          <w:rFonts w:ascii="Calibri" w:hAnsi="Calibri" w:eastAsia="Calibri" w:cs="Calibri"/>
+          <w:noProof w:val="0"/>
+          <w:sz w:val="22"/>
+          <w:szCs w:val="22"/>
+          <w:lang w:val="en-US"/>
+        </w:rPr>
+      </w:pPr>
+      <w:r>
+        <w:rPr>
+          <w:rFonts w:ascii="Calibri" w:hAnsi="Calibri" w:eastAsia="Calibri" w:cs="Calibri"/>
+          <w:b w:val="1"/>
+          <w:bCs w:val="1"/>
+          <w:noProof w:val="0"/>
+          <w:sz w:val="22"/>
+          <w:szCs w:val="22"/>
+          <w:lang w:val="en-US"/>
+        </w:rPr>
+        <w:t>Logout</w:t>
+      </w:r>
+    </w:p>
+    <w:p w14:noSpellErr="1">
+      <w:pPr>
+        <w:spacing w:after="160" w:line="259" w:lineRule="auto"/>
+        <w:rPr>
+          <w:rFonts w:ascii="Calibri" w:hAnsi="Calibri" w:eastAsia="Calibri" w:cs="Calibri"/>
+          <w:noProof w:val="0"/>
+          <w:sz w:val="22"/>
+          <w:szCs w:val="22"/>
+          <w:lang w:val="en-US"/>
+        </w:rPr>
+      </w:pPr>
+      <w:r>
+        <w:rPr>
+          <w:rFonts w:ascii="Calibri" w:hAnsi="Calibri" w:eastAsia="Calibri" w:cs="Calibri"/>
+          <w:b w:val="1"/>
+          <w:bCs w:val="1"/>
+          <w:noProof w:val="0"/>
+          <w:sz w:val="22"/>
+          <w:szCs w:val="22"/>
+          <w:lang w:val="en-US"/>
+        </w:rPr>
+        <w:t>Test covers:</w:t>
+      </w:r>
+      <w:r>
+        <w:rPr>
+          <w:rFonts w:ascii="Calibri" w:hAnsi="Calibri" w:eastAsia="Calibri" w:cs="Calibri"/>
+          <w:noProof w:val="0"/>
+          <w:sz w:val="22"/>
+          <w:szCs w:val="22"/>
+          <w:lang w:val="en-US"/>
+        </w:rPr>
+        <w:t xml:space="preserve"> Graphical User Interface.</w:t>
+      </w:r>
+    </w:p>
+    <w:p w14:noSpellErr="1">
+      <w:pPr>
+        <w:spacing w:after="160" w:line="259" w:lineRule="auto"/>
+        <w:jc w:val="left"/>
+        <w:rPr>
+          <w:rFonts w:ascii="Calibri" w:hAnsi="Calibri" w:eastAsia="Calibri" w:cs="Calibri"/>
+          <w:noProof w:val="0"/>
+          <w:sz w:val="22"/>
+          <w:szCs w:val="22"/>
+          <w:lang w:val="en-US"/>
+        </w:rPr>
+      </w:pPr>
+      <w:r>
+        <w:rPr>
+          <w:rFonts w:ascii="Calibri" w:hAnsi="Calibri" w:eastAsia="Calibri" w:cs="Calibri"/>
+          <w:b w:val="1"/>
+          <w:bCs w:val="1"/>
+          <w:noProof w:val="0"/>
+          <w:sz w:val="22"/>
+          <w:szCs w:val="22"/>
+          <w:lang w:val="en-US"/>
+        </w:rPr>
+        <w:t>Assumption:</w:t>
+      </w:r>
+      <w:r>
+        <w:rPr>
+          <w:rFonts w:ascii="Calibri" w:hAnsi="Calibri" w:eastAsia="Calibri" w:cs="Calibri"/>
+          <w:noProof w:val="0"/>
+          <w:sz w:val="22"/>
+          <w:szCs w:val="22"/>
+          <w:lang w:val="en-US"/>
+        </w:rPr>
+        <w:t xml:space="preserve">  The application is showing the correct screen.</w:t>
+      </w:r>
+    </w:p>
+    <w:p w14:noSpellErr="1">
+      <w:pPr>
+        <w:spacing w:after="160" w:line="259" w:lineRule="auto"/>
+        <w:jc w:val="center"/>
+        <w:rPr>
+          <w:rFonts w:ascii="Calibri" w:hAnsi="Calibri" w:eastAsia="Calibri" w:cs="Calibri"/>
+          <w:noProof w:val="0"/>
+          <w:sz w:val="22"/>
+          <w:szCs w:val="22"/>
+          <w:lang w:val="en-US"/>
+        </w:rPr>
+      </w:pPr>
+      <w:r>
+        <w:rPr>
+          <w:rFonts w:ascii="Calibri" w:hAnsi="Calibri" w:eastAsia="Calibri" w:cs="Calibri"/>
+          <w:b w:val="1"/>
+          <w:bCs w:val="1"/>
+          <w:noProof w:val="0"/>
+          <w:sz w:val="22"/>
+          <w:szCs w:val="22"/>
+          <w:lang w:val="en-US"/>
+        </w:rPr>
+        <w:t>Integration Testing</w:t>
+      </w:r>
+    </w:p>
+    <w:p w14:noSpellErr="1">
+      <w:pPr>
+        <w:spacing w:after="160" w:line="259" w:lineRule="auto"/>
+        <w:jc w:val="left"/>
+        <w:rPr>
+          <w:rFonts w:ascii="Calibri" w:hAnsi="Calibri" w:eastAsia="Calibri" w:cs="Calibri"/>
+          <w:noProof w:val="0"/>
+          <w:sz w:val="22"/>
+          <w:szCs w:val="22"/>
+          <w:lang w:val="en-US"/>
+        </w:rPr>
+      </w:pPr>
+      <w:r>
+        <w:rPr>
+          <w:rFonts w:ascii="Calibri" w:hAnsi="Calibri" w:eastAsia="Calibri" w:cs="Calibri"/>
+          <w:b w:val="1"/>
+          <w:bCs w:val="1"/>
+          <w:noProof w:val="0"/>
+          <w:sz w:val="22"/>
+          <w:szCs w:val="22"/>
+          <w:lang w:val="en-US"/>
+        </w:rPr>
+        <w:t>Steps:</w:t>
+      </w:r>
+    </w:p>
+    <w:p w14:noSpellErr="1">
+      <w:pPr>
+        <w:pStyle w:val="ListParagraph"/>
+        <w:numPr>
+          <w:ilvl w:val="0"/>
+          <w:numId w:val="9"/>
+        </w:numPr>
+        <w:spacing w:after="160" w:line="259" w:lineRule="auto"/>
+        <w:jc w:val="left"/>
+        <w:rPr>
+          <w:noProof w:val="0"/>
+          <w:sz w:val="22"/>
+          <w:szCs w:val="22"/>
+          <w:lang w:val="en-US"/>
+        </w:rPr>
+      </w:pPr>
+      <w:r>
+        <w:rPr>
+          <w:rFonts w:ascii="Calibri" w:hAnsi="Calibri" w:eastAsia="Calibri" w:cs="Calibri"/>
+          <w:noProof w:val="0"/>
+          <w:sz w:val="22"/>
+          <w:szCs w:val="22"/>
+          <w:lang w:val="en-US"/>
+        </w:rPr>
+        <w:t>User presses the logout button.</w:t>
+      </w:r>
+    </w:p>
+    <w:p w14:noSpellErr="1">
+      <w:pPr>
+        <w:spacing w:after="160" w:line="259" w:lineRule="auto"/>
+        <w:jc w:val="left"/>
+        <w:rPr>
+          <w:rFonts w:ascii="Calibri" w:hAnsi="Calibri" w:eastAsia="Calibri" w:cs="Calibri"/>
+          <w:noProof w:val="0"/>
+          <w:sz w:val="22"/>
+          <w:szCs w:val="22"/>
+          <w:lang w:val="en-US"/>
+        </w:rPr>
+      </w:pPr>
+      <w:r>
+        <w:rPr>
+          <w:rFonts w:ascii="Calibri" w:hAnsi="Calibri" w:eastAsia="Calibri" w:cs="Calibri"/>
+          <w:b w:val="1"/>
+          <w:bCs w:val="1"/>
+          <w:noProof w:val="0"/>
+          <w:sz w:val="22"/>
+          <w:szCs w:val="22"/>
+          <w:lang w:val="en-US"/>
+        </w:rPr>
+        <w:t>Expected:</w:t>
+      </w:r>
+      <w:r>
+        <w:rPr>
+          <w:rFonts w:ascii="Calibri" w:hAnsi="Calibri" w:eastAsia="Calibri" w:cs="Calibri"/>
+          <w:noProof w:val="0"/>
+          <w:sz w:val="22"/>
+          <w:szCs w:val="22"/>
+          <w:lang w:val="en-US"/>
+        </w:rPr>
+        <w:t xml:space="preserve"> User gets redirected to the basic view where he can either signup or login.</w:t>
+      </w:r>
+    </w:p>
+    <w:p w14:noSpellErr="1">
+      <w:pPr>
+        <w:spacing w:after="160" w:line="259" w:lineRule="auto"/>
+        <w:jc w:val="left"/>
+        <w:rPr>
+          <w:rFonts w:ascii="Calibri" w:hAnsi="Calibri" w:eastAsia="Calibri" w:cs="Calibri"/>
+          <w:noProof w:val="0"/>
+          <w:sz w:val="22"/>
+          <w:szCs w:val="22"/>
+          <w:lang w:val="en-US"/>
+        </w:rPr>
+      </w:pPr>
+      <w:r>
+        <w:rPr>
+          <w:rFonts w:ascii="Calibri" w:hAnsi="Calibri" w:eastAsia="Calibri" w:cs="Calibri"/>
+          <w:b w:val="1"/>
+          <w:bCs w:val="1"/>
+          <w:noProof w:val="0"/>
+          <w:sz w:val="22"/>
+          <w:szCs w:val="22"/>
+          <w:lang w:val="en-US"/>
+        </w:rPr>
+        <w:t>Fails if:</w:t>
+      </w:r>
+    </w:p>
+    <w:p w14:noSpellErr="1">
+      <w:pPr>
+        <w:pStyle w:val="ListParagraph"/>
+        <w:numPr>
+          <w:ilvl w:val="0"/>
+          <w:numId w:val="10"/>
+        </w:numPr>
+        <w:spacing w:after="160" w:line="259" w:lineRule="auto"/>
+        <w:jc w:val="left"/>
+        <w:rPr>
+          <w:noProof w:val="0"/>
+          <w:sz w:val="22"/>
+          <w:szCs w:val="22"/>
+          <w:lang w:val="en-US"/>
+        </w:rPr>
+      </w:pPr>
+      <w:r>
+        <w:rPr>
+          <w:rFonts w:ascii="Calibri" w:hAnsi="Calibri" w:eastAsia="Calibri" w:cs="Calibri"/>
+          <w:noProof w:val="0"/>
+          <w:sz w:val="22"/>
+          <w:szCs w:val="22"/>
+          <w:lang w:val="en-US"/>
+        </w:rPr>
+        <w:t>User is notified that there was a problem while logging out.</w:t>
+      </w:r>
+    </w:p>
+    <w:p w14:noSpellErr="1">
+      <w:pPr>
+        <w:pStyle w:val="ListParagraph"/>
+        <w:numPr>
+          <w:ilvl w:val="0"/>
+          <w:numId w:val="10"/>
+        </w:numPr>
+        <w:spacing w:after="160" w:line="259" w:lineRule="auto"/>
+        <w:jc w:val="left"/>
+        <w:rPr>
+          <w:noProof w:val="0"/>
+          <w:sz w:val="22"/>
+          <w:szCs w:val="22"/>
+          <w:lang w:val="en-US"/>
+        </w:rPr>
+      </w:pPr>
+      <w:r>
+        <w:rPr>
+          <w:rFonts w:ascii="Calibri" w:hAnsi="Calibri" w:eastAsia="Calibri" w:cs="Calibri"/>
+          <w:noProof w:val="0"/>
+          <w:sz w:val="22"/>
+          <w:szCs w:val="22"/>
+          <w:lang w:val="en-US"/>
+        </w:rPr>
+        <w:t>User doesn’t get redirected to the basic view (where he can either signup or login)</w:t>
+      </w:r>
+    </w:p>
+    <w:p>
+      <w:pPr>
+        <w:spacing w:after="160" w:line="259" w:lineRule="auto"/>
+        <w:ind w:left="360"/>
+        <w:jc w:val="left"/>
+        <w:rPr>
+          <w:rFonts w:ascii="Calibri" w:hAnsi="Calibri" w:eastAsia="Calibri" w:cs="Calibri"/>
+          <w:noProof w:val="0"/>
+          <w:sz w:val="22"/>
+          <w:szCs w:val="22"/>
+          <w:lang w:val="en-US"/>
+        </w:rPr>
+      </w:pPr>
+    </w:p>
+    <w:p w14:noSpellErr="1">
+      <w:pPr>
+        <w:spacing w:after="160" w:line="259" w:lineRule="auto"/>
+        <w:jc w:val="left"/>
+        <w:rPr>
+          <w:rFonts w:ascii="Calibri" w:hAnsi="Calibri" w:eastAsia="Calibri" w:cs="Calibri"/>
+          <w:noProof w:val="0"/>
+          <w:sz w:val="22"/>
+          <w:szCs w:val="22"/>
+          <w:lang w:val="en-US"/>
+        </w:rPr>
+      </w:pPr>
+      <w:r>
+        <w:rPr>
+          <w:rFonts w:ascii="Calibri" w:hAnsi="Calibri" w:eastAsia="Calibri" w:cs="Calibri"/>
+          <w:b w:val="1"/>
+          <w:bCs w:val="1"/>
+          <w:noProof w:val="0"/>
+          <w:sz w:val="22"/>
+          <w:szCs w:val="22"/>
+          <w:lang w:val="en-US"/>
+        </w:rPr>
+        <w:t>Editing personal information</w:t>
+      </w:r>
+    </w:p>
+    <w:p w14:noSpellErr="1">
+      <w:pPr>
+        <w:spacing w:after="160" w:line="259" w:lineRule="auto"/>
+        <w:rPr>
+          <w:rFonts w:ascii="Calibri" w:hAnsi="Calibri" w:eastAsia="Calibri" w:cs="Calibri"/>
+          <w:noProof w:val="0"/>
+          <w:sz w:val="22"/>
+          <w:szCs w:val="22"/>
+          <w:lang w:val="en-US"/>
+        </w:rPr>
+      </w:pPr>
+      <w:r>
+        <w:rPr>
+          <w:rFonts w:ascii="Calibri" w:hAnsi="Calibri" w:eastAsia="Calibri" w:cs="Calibri"/>
+          <w:b w:val="1"/>
+          <w:bCs w:val="1"/>
+          <w:noProof w:val="0"/>
+          <w:sz w:val="22"/>
+          <w:szCs w:val="22"/>
+          <w:lang w:val="en-US"/>
+        </w:rPr>
+        <w:t>Test covers:</w:t>
+      </w:r>
+      <w:r>
+        <w:rPr>
+          <w:rFonts w:ascii="Calibri" w:hAnsi="Calibri" w:eastAsia="Calibri" w:cs="Calibri"/>
+          <w:noProof w:val="0"/>
+          <w:sz w:val="22"/>
+          <w:szCs w:val="22"/>
+          <w:lang w:val="en-US"/>
+        </w:rPr>
+        <w:t xml:space="preserve"> Graphical User Interface and Data manager.</w:t>
+      </w:r>
+    </w:p>
+    <w:p w14:noSpellErr="1">
+      <w:pPr>
+        <w:spacing w:after="160" w:line="259" w:lineRule="auto"/>
+        <w:jc w:val="left"/>
+        <w:rPr>
+          <w:rFonts w:ascii="Calibri" w:hAnsi="Calibri" w:eastAsia="Calibri" w:cs="Calibri"/>
+          <w:noProof w:val="0"/>
+          <w:sz w:val="22"/>
+          <w:szCs w:val="22"/>
+          <w:lang w:val="en-US"/>
+        </w:rPr>
+      </w:pPr>
+      <w:r>
+        <w:rPr>
+          <w:rFonts w:ascii="Calibri" w:hAnsi="Calibri" w:eastAsia="Calibri" w:cs="Calibri"/>
+          <w:b w:val="1"/>
+          <w:bCs w:val="1"/>
+          <w:noProof w:val="0"/>
+          <w:sz w:val="22"/>
+          <w:szCs w:val="22"/>
+          <w:lang w:val="en-US"/>
+        </w:rPr>
+        <w:t>Assumption:</w:t>
+      </w:r>
+      <w:r>
+        <w:rPr>
+          <w:rFonts w:ascii="Calibri" w:hAnsi="Calibri" w:eastAsia="Calibri" w:cs="Calibri"/>
+          <w:noProof w:val="0"/>
+          <w:sz w:val="22"/>
+          <w:szCs w:val="22"/>
+          <w:lang w:val="en-US"/>
+        </w:rPr>
+        <w:t xml:space="preserve">  User has changed the information he desires and is on the correct screen.</w:t>
+      </w:r>
+    </w:p>
+    <w:p w14:noSpellErr="1">
+      <w:pPr>
+        <w:spacing w:after="160" w:line="259" w:lineRule="auto"/>
+        <w:jc w:val="center"/>
+        <w:rPr>
+          <w:rFonts w:ascii="Calibri" w:hAnsi="Calibri" w:eastAsia="Calibri" w:cs="Calibri"/>
+          <w:noProof w:val="0"/>
+          <w:sz w:val="22"/>
+          <w:szCs w:val="22"/>
+          <w:lang w:val="en-US"/>
+        </w:rPr>
+      </w:pPr>
+      <w:r>
+        <w:rPr>
+          <w:rFonts w:ascii="Calibri" w:hAnsi="Calibri" w:eastAsia="Calibri" w:cs="Calibri"/>
+          <w:b w:val="1"/>
+          <w:bCs w:val="1"/>
+          <w:noProof w:val="0"/>
+          <w:sz w:val="22"/>
+          <w:szCs w:val="22"/>
+          <w:lang w:val="en-US"/>
+        </w:rPr>
+        <w:t>Integration Testing</w:t>
+      </w:r>
+    </w:p>
+    <w:p w14:noSpellErr="1">
+      <w:pPr>
+        <w:spacing w:after="160" w:line="259" w:lineRule="auto"/>
+        <w:jc w:val="left"/>
+        <w:rPr>
+          <w:rFonts w:ascii="Calibri" w:hAnsi="Calibri" w:eastAsia="Calibri" w:cs="Calibri"/>
+          <w:noProof w:val="0"/>
+          <w:sz w:val="22"/>
+          <w:szCs w:val="22"/>
+          <w:lang w:val="en-US"/>
+        </w:rPr>
+      </w:pPr>
+      <w:r>
+        <w:rPr>
+          <w:rFonts w:ascii="Calibri" w:hAnsi="Calibri" w:eastAsia="Calibri" w:cs="Calibri"/>
+          <w:b w:val="1"/>
+          <w:bCs w:val="1"/>
+          <w:noProof w:val="0"/>
+          <w:sz w:val="22"/>
+          <w:szCs w:val="22"/>
+          <w:lang w:val="en-US"/>
+        </w:rPr>
+        <w:t>Steps:</w:t>
+      </w:r>
+    </w:p>
+    <w:p w14:noSpellErr="1">
+      <w:pPr>
+        <w:pStyle w:val="ListParagraph"/>
+        <w:numPr>
+          <w:ilvl w:val="0"/>
+          <w:numId w:val="9"/>
+        </w:numPr>
+        <w:spacing w:after="160" w:line="259" w:lineRule="auto"/>
+        <w:jc w:val="left"/>
+        <w:rPr>
+          <w:noProof w:val="0"/>
+          <w:sz w:val="22"/>
+          <w:szCs w:val="22"/>
+          <w:lang w:val="en-US"/>
+        </w:rPr>
+      </w:pPr>
+      <w:r>
+        <w:rPr>
+          <w:rFonts w:ascii="Calibri" w:hAnsi="Calibri" w:eastAsia="Calibri" w:cs="Calibri"/>
+          <w:noProof w:val="0"/>
+          <w:sz w:val="22"/>
+          <w:szCs w:val="22"/>
+          <w:lang w:val="en-US"/>
+        </w:rPr>
+        <w:t>User presses the update button.</w:t>
+      </w:r>
+    </w:p>
+    <w:p w14:noSpellErr="1">
+      <w:pPr>
+        <w:pStyle w:val="ListParagraph"/>
+        <w:numPr>
+          <w:ilvl w:val="0"/>
+          <w:numId w:val="7"/>
+        </w:numPr>
+        <w:spacing w:after="160" w:line="259" w:lineRule="auto"/>
+        <w:jc w:val="left"/>
+        <w:rPr>
+          <w:noProof w:val="0"/>
+          <w:sz w:val="22"/>
+          <w:szCs w:val="22"/>
+          <w:lang w:val="en-US"/>
+        </w:rPr>
+      </w:pPr>
+      <w:r>
+        <w:rPr>
+          <w:rFonts w:ascii="Calibri" w:hAnsi="Calibri" w:eastAsia="Calibri" w:cs="Calibri"/>
+          <w:noProof w:val="0"/>
+          <w:sz w:val="22"/>
+          <w:szCs w:val="22"/>
+          <w:lang w:val="en-US"/>
+        </w:rPr>
+        <w:t xml:space="preserve">Data manager receives modified information. </w:t>
+      </w:r>
+    </w:p>
+    <w:p w14:noSpellErr="1">
+      <w:pPr>
+        <w:spacing w:after="160" w:line="259" w:lineRule="auto"/>
+        <w:jc w:val="left"/>
+        <w:rPr>
+          <w:rFonts w:ascii="Calibri" w:hAnsi="Calibri" w:eastAsia="Calibri" w:cs="Calibri"/>
+          <w:noProof w:val="0"/>
+          <w:sz w:val="22"/>
+          <w:szCs w:val="22"/>
+          <w:lang w:val="en-US"/>
+        </w:rPr>
+      </w:pPr>
+      <w:r>
+        <w:rPr>
+          <w:rFonts w:ascii="Calibri" w:hAnsi="Calibri" w:eastAsia="Calibri" w:cs="Calibri"/>
+          <w:b w:val="1"/>
+          <w:bCs w:val="1"/>
+          <w:noProof w:val="0"/>
+          <w:sz w:val="22"/>
+          <w:szCs w:val="22"/>
+          <w:lang w:val="en-US"/>
+        </w:rPr>
+        <w:t>Expected:</w:t>
+      </w:r>
+      <w:r>
+        <w:rPr>
+          <w:rFonts w:ascii="Calibri" w:hAnsi="Calibri" w:eastAsia="Calibri" w:cs="Calibri"/>
+          <w:noProof w:val="0"/>
+          <w:sz w:val="22"/>
+          <w:szCs w:val="22"/>
+          <w:lang w:val="en-US"/>
+        </w:rPr>
+        <w:t xml:space="preserve"> The same profile page refreshes showing the changes the user entered.</w:t>
+      </w:r>
+    </w:p>
+    <w:p w14:noSpellErr="1">
+      <w:pPr>
+        <w:spacing w:after="160" w:line="259" w:lineRule="auto"/>
+        <w:jc w:val="left"/>
+        <w:rPr>
+          <w:rFonts w:ascii="Calibri" w:hAnsi="Calibri" w:eastAsia="Calibri" w:cs="Calibri"/>
+          <w:noProof w:val="0"/>
+          <w:sz w:val="22"/>
+          <w:szCs w:val="22"/>
+          <w:lang w:val="en-US"/>
+        </w:rPr>
+      </w:pPr>
+      <w:r>
+        <w:rPr>
+          <w:rFonts w:ascii="Calibri" w:hAnsi="Calibri" w:eastAsia="Calibri" w:cs="Calibri"/>
+          <w:b w:val="1"/>
+          <w:bCs w:val="1"/>
+          <w:noProof w:val="0"/>
+          <w:sz w:val="22"/>
+          <w:szCs w:val="22"/>
+          <w:lang w:val="en-US"/>
+        </w:rPr>
+        <w:t>Fails if:</w:t>
+      </w:r>
+    </w:p>
+    <w:p w14:noSpellErr="1">
+      <w:pPr>
+        <w:pStyle w:val="ListParagraph"/>
+        <w:numPr>
+          <w:ilvl w:val="0"/>
+          <w:numId w:val="10"/>
+        </w:numPr>
+        <w:spacing w:after="160" w:line="259" w:lineRule="auto"/>
+        <w:jc w:val="left"/>
+        <w:rPr>
+          <w:noProof w:val="0"/>
+          <w:sz w:val="22"/>
+          <w:szCs w:val="22"/>
+          <w:lang w:val="en-US"/>
+        </w:rPr>
+      </w:pPr>
+      <w:r>
+        <w:rPr>
+          <w:rFonts w:ascii="Calibri" w:hAnsi="Calibri" w:eastAsia="Calibri" w:cs="Calibri"/>
+          <w:noProof w:val="0"/>
+          <w:sz w:val="22"/>
+          <w:szCs w:val="22"/>
+          <w:lang w:val="en-US"/>
+        </w:rPr>
+        <w:t>User is notified that there was a problem while updating/editing his profile.</w:t>
+      </w:r>
+    </w:p>
+    <w:p>
+      <w:pPr>
+        <w:spacing w:after="160" w:line="259" w:lineRule="auto"/>
+        <w:jc w:val="left"/>
+        <w:rPr>
+          <w:rFonts w:ascii="Calibri" w:hAnsi="Calibri" w:eastAsia="Calibri" w:cs="Calibri"/>
+          <w:noProof w:val="0"/>
+          <w:sz w:val="22"/>
+          <w:szCs w:val="22"/>
+          <w:lang w:val="en-US"/>
+        </w:rPr>
+      </w:pPr>
+    </w:p>
+    <w:p>
+      <w:pPr>
+        <w:spacing w:after="160" w:line="259" w:lineRule="auto"/>
+        <w:jc w:val="left"/>
+        <w:rPr>
+          <w:rFonts w:ascii="Calibri" w:hAnsi="Calibri" w:eastAsia="Calibri" w:cs="Calibri"/>
+          <w:noProof w:val="0"/>
+          <w:sz w:val="22"/>
+          <w:szCs w:val="22"/>
+          <w:lang w:val="en-US"/>
+        </w:rPr>
+      </w:pPr>
+    </w:p>
+    <w:p>
+      <w:pPr>
+        <w:spacing w:after="160" w:line="259" w:lineRule="auto"/>
+        <w:jc w:val="left"/>
+        <w:rPr>
+          <w:rFonts w:ascii="Calibri" w:hAnsi="Calibri" w:eastAsia="Calibri" w:cs="Calibri"/>
+          <w:noProof w:val="0"/>
+          <w:sz w:val="22"/>
+          <w:szCs w:val="22"/>
+          <w:lang w:val="en-US"/>
+        </w:rPr>
+      </w:pPr>
+    </w:p>
+    <w:p>
+      <w:pPr>
+        <w:spacing w:after="160" w:line="259" w:lineRule="auto"/>
+        <w:jc w:val="left"/>
+        <w:rPr>
+          <w:rFonts w:ascii="Calibri" w:hAnsi="Calibri" w:eastAsia="Calibri" w:cs="Calibri"/>
+          <w:noProof w:val="0"/>
+          <w:sz w:val="22"/>
+          <w:szCs w:val="22"/>
+          <w:lang w:val="en-US"/>
+        </w:rPr>
+      </w:pPr>
+    </w:p>
+    <w:p>
+      <w:pPr>
+        <w:spacing w:after="160" w:line="259" w:lineRule="auto"/>
+        <w:jc w:val="left"/>
+        <w:rPr>
+          <w:rFonts w:ascii="Calibri" w:hAnsi="Calibri" w:eastAsia="Calibri" w:cs="Calibri"/>
+          <w:noProof w:val="0"/>
+          <w:sz w:val="22"/>
+          <w:szCs w:val="22"/>
+          <w:lang w:val="en-US"/>
+        </w:rPr>
+      </w:pPr>
+    </w:p>
+    <w:p>
+      <w:pPr>
+        <w:spacing w:after="160" w:line="259" w:lineRule="auto"/>
+        <w:jc w:val="left"/>
+        <w:rPr>
+          <w:rFonts w:ascii="Calibri" w:hAnsi="Calibri" w:eastAsia="Calibri" w:cs="Calibri"/>
+          <w:noProof w:val="0"/>
+          <w:sz w:val="22"/>
+          <w:szCs w:val="22"/>
+          <w:lang w:val="en-US"/>
+        </w:rPr>
+      </w:pPr>
+    </w:p>
+    <w:p>
+      <w:pPr>
+        <w:spacing w:after="160" w:line="259" w:lineRule="auto"/>
+        <w:jc w:val="left"/>
+        <w:rPr>
+          <w:rFonts w:ascii="Calibri" w:hAnsi="Calibri" w:eastAsia="Calibri" w:cs="Calibri"/>
+          <w:noProof w:val="0"/>
+          <w:sz w:val="22"/>
+          <w:szCs w:val="22"/>
+          <w:lang w:val="en-US"/>
+        </w:rPr>
+      </w:pPr>
+    </w:p>
+    <w:p>
+      <w:pPr>
+        <w:spacing w:after="160" w:line="259" w:lineRule="auto"/>
+        <w:jc w:val="left"/>
+        <w:rPr>
+          <w:rFonts w:ascii="Calibri" w:hAnsi="Calibri" w:eastAsia="Calibri" w:cs="Calibri"/>
+          <w:noProof w:val="0"/>
+          <w:sz w:val="22"/>
+          <w:szCs w:val="22"/>
+          <w:lang w:val="en-US"/>
+        </w:rPr>
+      </w:pPr>
+    </w:p>
+    <w:p>
+      <w:pPr>
+        <w:spacing w:after="160" w:line="259" w:lineRule="auto"/>
+        <w:jc w:val="left"/>
+        <w:rPr>
+          <w:rFonts w:ascii="Calibri" w:hAnsi="Calibri" w:eastAsia="Calibri" w:cs="Calibri"/>
+          <w:noProof w:val="0"/>
+          <w:sz w:val="22"/>
+          <w:szCs w:val="22"/>
+          <w:lang w:val="en-US"/>
+        </w:rPr>
+      </w:pPr>
+    </w:p>
+    <w:p w14:noSpellErr="1">
+      <w:pPr>
+        <w:spacing w:after="160" w:line="259" w:lineRule="auto"/>
+        <w:jc w:val="left"/>
+        <w:rPr>
+          <w:rFonts w:ascii="Calibri" w:hAnsi="Calibri" w:eastAsia="Calibri" w:cs="Calibri"/>
+          <w:noProof w:val="0"/>
+          <w:sz w:val="22"/>
+          <w:szCs w:val="22"/>
+          <w:lang w:val="en-US"/>
+        </w:rPr>
+      </w:pPr>
+      <w:r>
+        <w:rPr>
+          <w:rFonts w:ascii="Calibri" w:hAnsi="Calibri" w:eastAsia="Calibri" w:cs="Calibri"/>
+          <w:b w:val="1"/>
+          <w:bCs w:val="1"/>
+          <w:noProof w:val="0"/>
+          <w:sz w:val="22"/>
+          <w:szCs w:val="22"/>
+          <w:lang w:val="en-US"/>
+        </w:rPr>
+        <w:t>Sending upgrading request</w:t>
+      </w:r>
+    </w:p>
+    <w:p w14:noSpellErr="1">
+      <w:pPr>
+        <w:spacing w:after="160" w:line="259" w:lineRule="auto"/>
+        <w:rPr>
+          <w:rFonts w:ascii="Calibri" w:hAnsi="Calibri" w:eastAsia="Calibri" w:cs="Calibri"/>
+          <w:noProof w:val="0"/>
+          <w:sz w:val="22"/>
+          <w:szCs w:val="22"/>
+          <w:lang w:val="en-US"/>
+        </w:rPr>
+      </w:pPr>
+      <w:r>
+        <w:rPr>
+          <w:rFonts w:ascii="Calibri" w:hAnsi="Calibri" w:eastAsia="Calibri" w:cs="Calibri"/>
+          <w:b w:val="1"/>
+          <w:bCs w:val="1"/>
+          <w:noProof w:val="0"/>
+          <w:sz w:val="22"/>
+          <w:szCs w:val="22"/>
+          <w:lang w:val="en-US"/>
+        </w:rPr>
+        <w:t>Test covers:</w:t>
+      </w:r>
+      <w:r>
+        <w:rPr>
+          <w:rFonts w:ascii="Calibri" w:hAnsi="Calibri" w:eastAsia="Calibri" w:cs="Calibri"/>
+          <w:noProof w:val="0"/>
+          <w:sz w:val="22"/>
+          <w:szCs w:val="22"/>
+          <w:lang w:val="en-US"/>
+        </w:rPr>
+        <w:t xml:space="preserve"> Graphical User Interface.</w:t>
+      </w:r>
+    </w:p>
+    <w:p w14:noSpellErr="1">
+      <w:pPr>
+        <w:spacing w:after="160" w:line="259" w:lineRule="auto"/>
+        <w:jc w:val="left"/>
+        <w:rPr>
+          <w:rFonts w:ascii="Calibri" w:hAnsi="Calibri" w:eastAsia="Calibri" w:cs="Calibri"/>
+          <w:noProof w:val="0"/>
+          <w:sz w:val="22"/>
+          <w:szCs w:val="22"/>
+          <w:lang w:val="en-US"/>
+        </w:rPr>
+      </w:pPr>
+      <w:r>
+        <w:rPr>
+          <w:rFonts w:ascii="Calibri" w:hAnsi="Calibri" w:eastAsia="Calibri" w:cs="Calibri"/>
+          <w:b w:val="1"/>
+          <w:bCs w:val="1"/>
+          <w:noProof w:val="0"/>
+          <w:sz w:val="22"/>
+          <w:szCs w:val="22"/>
+          <w:lang w:val="en-US"/>
+        </w:rPr>
+        <w:t>Assumption:</w:t>
+      </w:r>
+      <w:r>
+        <w:rPr>
+          <w:rFonts w:ascii="Calibri" w:hAnsi="Calibri" w:eastAsia="Calibri" w:cs="Calibri"/>
+          <w:noProof w:val="0"/>
+          <w:sz w:val="22"/>
+          <w:szCs w:val="22"/>
+          <w:lang w:val="en-US"/>
+        </w:rPr>
+        <w:t xml:space="preserve">  User uploaded his portfolio/CV and is on the correct screen.</w:t>
+      </w:r>
+    </w:p>
+    <w:p w14:noSpellErr="1">
+      <w:pPr>
+        <w:spacing w:after="160" w:line="259" w:lineRule="auto"/>
+        <w:jc w:val="center"/>
+        <w:rPr>
+          <w:rFonts w:ascii="Calibri" w:hAnsi="Calibri" w:eastAsia="Calibri" w:cs="Calibri"/>
+          <w:noProof w:val="0"/>
+          <w:sz w:val="22"/>
+          <w:szCs w:val="22"/>
+          <w:lang w:val="en-US"/>
+        </w:rPr>
+      </w:pPr>
+      <w:r>
+        <w:rPr>
+          <w:rFonts w:ascii="Calibri" w:hAnsi="Calibri" w:eastAsia="Calibri" w:cs="Calibri"/>
+          <w:b w:val="1"/>
+          <w:bCs w:val="1"/>
+          <w:noProof w:val="0"/>
+          <w:sz w:val="22"/>
+          <w:szCs w:val="22"/>
+          <w:lang w:val="en-US"/>
+        </w:rPr>
+        <w:t>Integration Testing</w:t>
+      </w:r>
+    </w:p>
+    <w:p w14:noSpellErr="1">
+      <w:pPr>
+        <w:spacing w:after="160" w:line="259" w:lineRule="auto"/>
+        <w:jc w:val="left"/>
+        <w:rPr>
+          <w:rFonts w:ascii="Calibri" w:hAnsi="Calibri" w:eastAsia="Calibri" w:cs="Calibri"/>
+          <w:noProof w:val="0"/>
+          <w:sz w:val="22"/>
+          <w:szCs w:val="22"/>
+          <w:lang w:val="en-US"/>
+        </w:rPr>
+      </w:pPr>
+      <w:r>
+        <w:rPr>
+          <w:rFonts w:ascii="Calibri" w:hAnsi="Calibri" w:eastAsia="Calibri" w:cs="Calibri"/>
+          <w:b w:val="1"/>
+          <w:bCs w:val="1"/>
+          <w:noProof w:val="0"/>
+          <w:sz w:val="22"/>
+          <w:szCs w:val="22"/>
+          <w:lang w:val="en-US"/>
+        </w:rPr>
+        <w:t>Steps:</w:t>
+      </w:r>
+    </w:p>
+    <w:p w14:noSpellErr="1">
+      <w:pPr>
+        <w:pStyle w:val="ListParagraph"/>
+        <w:numPr>
+          <w:ilvl w:val="0"/>
+          <w:numId w:val="9"/>
+        </w:numPr>
+        <w:spacing w:after="160" w:line="259" w:lineRule="auto"/>
+        <w:jc w:val="left"/>
+        <w:rPr>
+          <w:noProof w:val="0"/>
+          <w:sz w:val="22"/>
+          <w:szCs w:val="22"/>
+          <w:lang w:val="en-US"/>
+        </w:rPr>
+      </w:pPr>
+      <w:r>
+        <w:rPr>
+          <w:rFonts w:ascii="Calibri" w:hAnsi="Calibri" w:eastAsia="Calibri" w:cs="Calibri"/>
+          <w:noProof w:val="0"/>
+          <w:sz w:val="22"/>
+          <w:szCs w:val="22"/>
+          <w:lang w:val="en-US"/>
+        </w:rPr>
+        <w:t>User presses the upgrade button.</w:t>
+      </w:r>
+    </w:p>
+    <w:p w14:noSpellErr="1">
+      <w:pPr>
+        <w:spacing w:after="160" w:line="259" w:lineRule="auto"/>
+        <w:jc w:val="left"/>
+        <w:rPr>
+          <w:rFonts w:ascii="Calibri" w:hAnsi="Calibri" w:eastAsia="Calibri" w:cs="Calibri"/>
+          <w:noProof w:val="0"/>
+          <w:sz w:val="22"/>
+          <w:szCs w:val="22"/>
+          <w:lang w:val="en-US"/>
+        </w:rPr>
+      </w:pPr>
+      <w:r>
+        <w:rPr>
+          <w:rFonts w:ascii="Calibri" w:hAnsi="Calibri" w:eastAsia="Calibri" w:cs="Calibri"/>
+          <w:b w:val="1"/>
+          <w:bCs w:val="1"/>
+          <w:noProof w:val="0"/>
+          <w:sz w:val="22"/>
+          <w:szCs w:val="22"/>
+          <w:lang w:val="en-US"/>
+        </w:rPr>
+        <w:t xml:space="preserve">Expected: </w:t>
+      </w:r>
+      <w:r>
+        <w:rPr>
+          <w:rFonts w:ascii="Calibri" w:hAnsi="Calibri" w:eastAsia="Calibri" w:cs="Calibri"/>
+          <w:noProof w:val="0"/>
+          <w:sz w:val="22"/>
+          <w:szCs w:val="22"/>
+          <w:lang w:val="en-US"/>
+        </w:rPr>
+        <w:t>A pop-up message appears that the request has been sent successfully.</w:t>
+      </w:r>
+    </w:p>
+    <w:p w14:noSpellErr="1">
+      <w:pPr>
+        <w:spacing w:after="160" w:line="259" w:lineRule="auto"/>
+        <w:jc w:val="left"/>
+        <w:rPr>
+          <w:rFonts w:ascii="Calibri" w:hAnsi="Calibri" w:eastAsia="Calibri" w:cs="Calibri"/>
+          <w:noProof w:val="0"/>
+          <w:sz w:val="22"/>
+          <w:szCs w:val="22"/>
+          <w:lang w:val="en-US"/>
+        </w:rPr>
+      </w:pPr>
+      <w:r>
+        <w:rPr>
+          <w:rFonts w:ascii="Calibri" w:hAnsi="Calibri" w:eastAsia="Calibri" w:cs="Calibri"/>
+          <w:b w:val="1"/>
+          <w:bCs w:val="1"/>
+          <w:noProof w:val="0"/>
+          <w:sz w:val="22"/>
+          <w:szCs w:val="22"/>
+          <w:lang w:val="en-US"/>
+        </w:rPr>
+        <w:t>Fails if:</w:t>
+      </w:r>
+    </w:p>
+    <w:p w14:noSpellErr="1">
+      <w:pPr>
+        <w:pStyle w:val="ListParagraph"/>
+        <w:numPr>
+          <w:ilvl w:val="0"/>
+          <w:numId w:val="10"/>
+        </w:numPr>
+        <w:spacing w:after="160" w:line="259" w:lineRule="auto"/>
+        <w:jc w:val="left"/>
+        <w:rPr>
+          <w:noProof w:val="0"/>
+          <w:sz w:val="22"/>
+          <w:szCs w:val="22"/>
+          <w:lang w:val="en-US"/>
+        </w:rPr>
+      </w:pPr>
+      <w:r>
+        <w:rPr>
+          <w:rFonts w:ascii="Calibri" w:hAnsi="Calibri" w:eastAsia="Calibri" w:cs="Calibri"/>
+          <w:noProof w:val="0"/>
+          <w:sz w:val="22"/>
+          <w:szCs w:val="22"/>
+          <w:lang w:val="en-US"/>
+        </w:rPr>
+        <w:t>A pop-up message appears that there was a problem while submitting his request.</w:t>
+      </w:r>
+    </w:p>
+    <w:p>
+      <w:pPr>
+        <w:spacing w:after="160" w:line="259" w:lineRule="auto"/>
+        <w:jc w:val="left"/>
+        <w:rPr>
+          <w:rFonts w:ascii="Calibri" w:hAnsi="Calibri" w:eastAsia="Calibri" w:cs="Calibri"/>
+          <w:noProof w:val="0"/>
+          <w:sz w:val="22"/>
+          <w:szCs w:val="22"/>
+          <w:lang w:val="en-US"/>
+        </w:rPr>
+      </w:pPr>
+    </w:p>
+    <w:p>
+      <w:pPr>
+        <w:spacing w:after="160" w:line="259" w:lineRule="auto"/>
+        <w:jc w:val="left"/>
+        <w:rPr>
+          <w:rFonts w:ascii="Calibri" w:hAnsi="Calibri" w:eastAsia="Calibri" w:cs="Calibri"/>
+          <w:noProof w:val="0"/>
+          <w:sz w:val="22"/>
+          <w:szCs w:val="22"/>
+          <w:lang w:val="en-US"/>
+        </w:rPr>
+      </w:pPr>
+    </w:p>
+    <w:p>
+      <w:pPr>
+        <w:spacing w:after="160" w:line="259" w:lineRule="auto"/>
+        <w:jc w:val="left"/>
+        <w:rPr>
+          <w:rFonts w:ascii="Calibri" w:hAnsi="Calibri" w:eastAsia="Calibri" w:cs="Calibri"/>
+          <w:noProof w:val="0"/>
+          <w:sz w:val="22"/>
+          <w:szCs w:val="22"/>
+          <w:lang w:val="en-US"/>
+        </w:rPr>
+      </w:pPr>
+    </w:p>
+    <w:p w14:noSpellErr="1">
+      <w:pPr>
+        <w:pStyle w:val="Normal"/>
         <w:rPr>
           <w:sz w:val="36"/>
           <w:szCs w:val="36"/>
         </w:rPr>
       </w:pPr>
-      <w:r>
-        <w:rPr>
-          <w:sz w:val="36"/>
-          <w:szCs w:val="36"/>
-        </w:rPr>
-        <w:tab/>
-      </w:r>
     </w:p>
     <w:p>
       <w:pPr>
@@ -154,8 +1899,8 @@
           <w:numId w:val="1"/>
         </w:numPr>
         <w:rPr>
-          <w:b/>
-          <w:bCs/>
+          <w:b w:val="1"/>
+          <w:bCs w:val="1"/>
           <w:sz w:val="24"/>
           <w:szCs w:val="24"/>
         </w:rPr>
@@ -260,7 +2005,7 @@
           <w:szCs w:val="24"/>
         </w:rPr>
       </w:pPr>
-      <w:bookmarkStart w:id="0" w:name="_GoBack"/>
+      <w:bookmarkStart w:name="_GoBack" w:id="0"/>
       <w:bookmarkEnd w:id="0"/>
       <w:r>
         <w:rPr>
@@ -1120,8 +2865,8 @@
           <w:tab w:val="left" w:pos="954"/>
         </w:tabs>
         <w:rPr>
-          <w:b/>
-          <w:bCs/>
+          <w:b w:val="1"/>
+          <w:bCs w:val="1"/>
           <w:sz w:val="24"/>
           <w:szCs w:val="24"/>
         </w:rPr>
@@ -1145,8 +2890,8 @@
           <w:tab w:val="left" w:pos="954"/>
         </w:tabs>
         <w:rPr>
-          <w:b/>
-          <w:bCs/>
+          <w:b w:val="1"/>
+          <w:bCs w:val="1"/>
           <w:sz w:val="24"/>
           <w:szCs w:val="24"/>
         </w:rPr>
@@ -1229,7 +2974,7 @@
       </w:r>
     </w:p>
     <w:sectPr>
-      <w:pgSz w:w="12240" w:h="15840"/>
+      <w:pgSz w:w="12240" w:h="15840" w:orient="portrait"/>
       <w:pgMar w:top="1440" w:right="1440" w:bottom="1440" w:left="1440" w:header="720" w:footer="720" w:gutter="0"/>
       <w:cols w:space="720"/>
       <w:docGrid w:linePitch="360"/>
@@ -1240,6 +2985,450 @@
 
 <file path=word/numbering.xml><?xml version="1.0" encoding="utf-8"?>
 <w:numbering xmlns:wpc="http://schemas.microsoft.com/office/word/2010/wordprocessingCanvas" xmlns:cx="http://schemas.microsoft.com/office/drawing/2014/chartex" xmlns:cx1="http://schemas.microsoft.com/office/drawing/2015/9/8/chartex" xmlns:cx2="http://schemas.microsoft.com/office/drawing/2015/10/21/chartex" xmlns:cx3="http://schemas.microsoft.com/office/drawing/2016/5/9/chartex" xmlns:cx4="http://schemas.microsoft.com/office/drawing/2016/5/10/chartex" xmlns:cx5="http://schemas.microsoft.com/office/drawing/2016/5/11/chartex" xmlns:cx6="http://schemas.microsoft.com/office/drawing/2016/5/12/chartex" xmlns:cx7="http://schemas.microsoft.com/office/drawing/2016/5/13/chartex" xmlns:cx8="http://schemas.microsoft.com/office/drawing/2016/5/14/chartex" xmlns:mc="http://schemas.openxmlformats.org/markup-compatibility/2006" xmlns:aink="http://schemas.microsoft.com/office/drawing/2016/ink" xmlns:am3d="http://schemas.microsoft.com/office/drawing/2017/model3d" xmlns:o="urn:schemas-microsoft-com:office:office" xmlns:r="http://schemas.openxmlformats.org/officeDocument/2006/relationships" xmlns:m="http://schemas.openxmlformats.org/officeDocument/2006/math" xmlns:v="urn:schemas-microsoft-com:vml" xmlns:wp14="http://schemas.microsoft.com/office/word/2010/wordprocessingDrawing" xmlns:wp="http://schemas.openxmlformats.org/drawingml/2006/wordprocessingDrawing" xmlns:w10="urn:schemas-microsoft-com:office:word" xmlns:w="http://schemas.openxmlformats.org/wordprocessingml/2006/main" xmlns:w14="http://schemas.microsoft.com/office/word/2010/wordml" xmlns:w15="http://schemas.microsoft.com/office/word/2012/wordml" xmlns:w16cid="http://schemas.microsoft.com/office/word/2016/wordml/cid" xmlns:w16se="http://schemas.microsoft.com/office/word/2015/wordml/symex" xmlns:wpg="http://schemas.microsoft.com/office/word/2010/wordprocessingGroup" xmlns:wpi="http://schemas.microsoft.com/office/word/2010/wordprocessingInk" xmlns:wne="http://schemas.microsoft.com/office/word/2006/wordml" xmlns:wps="http://schemas.microsoft.com/office/word/2010/wordprocessingShape" mc:Ignorable="w14 w15 w16se w16cid wp14">
+  <w:abstractNum xmlns:w="http://schemas.openxmlformats.org/wordprocessingml/2006/main" w:abstractNumId="9">
+    <w:multiLevelType xmlns:w="http://schemas.openxmlformats.org/wordprocessingml/2006/main" w:val="hybridMultilevel"/>
+    <w:lvl xmlns:w="http://schemas.openxmlformats.org/wordprocessingml/2006/main" w:ilvl="0">
+      <w:start w:val="1"/>
+      <w:numFmt w:val="bullet"/>
+      <w:lvlText w:val=""/>
+      <w:lvlJc w:val="left"/>
+      <w:pPr>
+        <w:ind w:left="720" w:hanging="360"/>
+      </w:pPr>
+      <w:rPr>
+        <w:rFonts w:hint="default" w:ascii="Symbol" w:hAnsi="Symbol"/>
+      </w:rPr>
+    </w:lvl>
+    <w:lvl xmlns:w="http://schemas.openxmlformats.org/wordprocessingml/2006/main" w:ilvl="1">
+      <w:start w:val="1"/>
+      <w:numFmt w:val="bullet"/>
+      <w:lvlText w:val="o"/>
+      <w:lvlJc w:val="left"/>
+      <w:pPr>
+        <w:ind w:left="1440" w:hanging="360"/>
+      </w:pPr>
+      <w:rPr>
+        <w:rFonts w:hint="default" w:ascii="Courier New" w:hAnsi="Courier New"/>
+      </w:rPr>
+    </w:lvl>
+    <w:lvl xmlns:w="http://schemas.openxmlformats.org/wordprocessingml/2006/main" w:ilvl="2">
+      <w:start w:val="1"/>
+      <w:numFmt w:val="bullet"/>
+      <w:lvlText w:val=""/>
+      <w:lvlJc w:val="left"/>
+      <w:pPr>
+        <w:ind w:left="2160" w:hanging="360"/>
+      </w:pPr>
+      <w:rPr>
+        <w:rFonts w:hint="default" w:ascii="Wingdings" w:hAnsi="Wingdings"/>
+      </w:rPr>
+    </w:lvl>
+    <w:lvl xmlns:w="http://schemas.openxmlformats.org/wordprocessingml/2006/main" w:ilvl="3">
+      <w:start w:val="1"/>
+      <w:numFmt w:val="bullet"/>
+      <w:lvlText w:val=""/>
+      <w:lvlJc w:val="left"/>
+      <w:pPr>
+        <w:ind w:left="2880" w:hanging="360"/>
+      </w:pPr>
+      <w:rPr>
+        <w:rFonts w:hint="default" w:ascii="Symbol" w:hAnsi="Symbol"/>
+      </w:rPr>
+    </w:lvl>
+    <w:lvl xmlns:w="http://schemas.openxmlformats.org/wordprocessingml/2006/main" w:ilvl="4">
+      <w:start w:val="1"/>
+      <w:numFmt w:val="bullet"/>
+      <w:lvlText w:val="o"/>
+      <w:lvlJc w:val="left"/>
+      <w:pPr>
+        <w:ind w:left="3600" w:hanging="360"/>
+      </w:pPr>
+      <w:rPr>
+        <w:rFonts w:hint="default" w:ascii="Courier New" w:hAnsi="Courier New"/>
+      </w:rPr>
+    </w:lvl>
+    <w:lvl xmlns:w="http://schemas.openxmlformats.org/wordprocessingml/2006/main" w:ilvl="5">
+      <w:start w:val="1"/>
+      <w:numFmt w:val="bullet"/>
+      <w:lvlText w:val=""/>
+      <w:lvlJc w:val="left"/>
+      <w:pPr>
+        <w:ind w:left="4320" w:hanging="360"/>
+      </w:pPr>
+      <w:rPr>
+        <w:rFonts w:hint="default" w:ascii="Wingdings" w:hAnsi="Wingdings"/>
+      </w:rPr>
+    </w:lvl>
+    <w:lvl xmlns:w="http://schemas.openxmlformats.org/wordprocessingml/2006/main" w:ilvl="6">
+      <w:start w:val="1"/>
+      <w:numFmt w:val="bullet"/>
+      <w:lvlText w:val=""/>
+      <w:lvlJc w:val="left"/>
+      <w:pPr>
+        <w:ind w:left="5040" w:hanging="360"/>
+      </w:pPr>
+      <w:rPr>
+        <w:rFonts w:hint="default" w:ascii="Symbol" w:hAnsi="Symbol"/>
+      </w:rPr>
+    </w:lvl>
+    <w:lvl xmlns:w="http://schemas.openxmlformats.org/wordprocessingml/2006/main" w:ilvl="7">
+      <w:start w:val="1"/>
+      <w:numFmt w:val="bullet"/>
+      <w:lvlText w:val="o"/>
+      <w:lvlJc w:val="left"/>
+      <w:pPr>
+        <w:ind w:left="5760" w:hanging="360"/>
+      </w:pPr>
+      <w:rPr>
+        <w:rFonts w:hint="default" w:ascii="Courier New" w:hAnsi="Courier New"/>
+      </w:rPr>
+    </w:lvl>
+    <w:lvl xmlns:w="http://schemas.openxmlformats.org/wordprocessingml/2006/main" w:ilvl="8">
+      <w:start w:val="1"/>
+      <w:numFmt w:val="bullet"/>
+      <w:lvlText w:val=""/>
+      <w:lvlJc w:val="left"/>
+      <w:pPr>
+        <w:ind w:left="6480" w:hanging="360"/>
+      </w:pPr>
+      <w:rPr>
+        <w:rFonts w:hint="default" w:ascii="Wingdings" w:hAnsi="Wingdings"/>
+      </w:rPr>
+    </w:lvl>
+  </w:abstractNum>
+  <w:abstractNum xmlns:w="http://schemas.openxmlformats.org/wordprocessingml/2006/main" w:abstractNumId="8">
+    <w:multiLevelType xmlns:w="http://schemas.openxmlformats.org/wordprocessingml/2006/main" w:val="hybridMultilevel"/>
+    <w:lvl xmlns:w="http://schemas.openxmlformats.org/wordprocessingml/2006/main" w:ilvl="0">
+      <w:start w:val="1"/>
+      <w:numFmt w:val="bullet"/>
+      <w:lvlText w:val=""/>
+      <w:lvlJc w:val="left"/>
+      <w:pPr>
+        <w:ind w:left="720" w:hanging="360"/>
+      </w:pPr>
+      <w:rPr>
+        <w:rFonts w:hint="default" w:ascii="Symbol" w:hAnsi="Symbol"/>
+      </w:rPr>
+    </w:lvl>
+    <w:lvl xmlns:w="http://schemas.openxmlformats.org/wordprocessingml/2006/main" w:ilvl="1">
+      <w:start w:val="1"/>
+      <w:numFmt w:val="bullet"/>
+      <w:lvlText w:val="o"/>
+      <w:lvlJc w:val="left"/>
+      <w:pPr>
+        <w:ind w:left="1440" w:hanging="360"/>
+      </w:pPr>
+      <w:rPr>
+        <w:rFonts w:hint="default" w:ascii="Courier New" w:hAnsi="Courier New"/>
+      </w:rPr>
+    </w:lvl>
+    <w:lvl xmlns:w="http://schemas.openxmlformats.org/wordprocessingml/2006/main" w:ilvl="2">
+      <w:start w:val="1"/>
+      <w:numFmt w:val="bullet"/>
+      <w:lvlText w:val=""/>
+      <w:lvlJc w:val="left"/>
+      <w:pPr>
+        <w:ind w:left="2160" w:hanging="360"/>
+      </w:pPr>
+      <w:rPr>
+        <w:rFonts w:hint="default" w:ascii="Wingdings" w:hAnsi="Wingdings"/>
+      </w:rPr>
+    </w:lvl>
+    <w:lvl xmlns:w="http://schemas.openxmlformats.org/wordprocessingml/2006/main" w:ilvl="3">
+      <w:start w:val="1"/>
+      <w:numFmt w:val="bullet"/>
+      <w:lvlText w:val=""/>
+      <w:lvlJc w:val="left"/>
+      <w:pPr>
+        <w:ind w:left="2880" w:hanging="360"/>
+      </w:pPr>
+      <w:rPr>
+        <w:rFonts w:hint="default" w:ascii="Symbol" w:hAnsi="Symbol"/>
+      </w:rPr>
+    </w:lvl>
+    <w:lvl xmlns:w="http://schemas.openxmlformats.org/wordprocessingml/2006/main" w:ilvl="4">
+      <w:start w:val="1"/>
+      <w:numFmt w:val="bullet"/>
+      <w:lvlText w:val="o"/>
+      <w:lvlJc w:val="left"/>
+      <w:pPr>
+        <w:ind w:left="3600" w:hanging="360"/>
+      </w:pPr>
+      <w:rPr>
+        <w:rFonts w:hint="default" w:ascii="Courier New" w:hAnsi="Courier New"/>
+      </w:rPr>
+    </w:lvl>
+    <w:lvl xmlns:w="http://schemas.openxmlformats.org/wordprocessingml/2006/main" w:ilvl="5">
+      <w:start w:val="1"/>
+      <w:numFmt w:val="bullet"/>
+      <w:lvlText w:val=""/>
+      <w:lvlJc w:val="left"/>
+      <w:pPr>
+        <w:ind w:left="4320" w:hanging="360"/>
+      </w:pPr>
+      <w:rPr>
+        <w:rFonts w:hint="default" w:ascii="Wingdings" w:hAnsi="Wingdings"/>
+      </w:rPr>
+    </w:lvl>
+    <w:lvl xmlns:w="http://schemas.openxmlformats.org/wordprocessingml/2006/main" w:ilvl="6">
+      <w:start w:val="1"/>
+      <w:numFmt w:val="bullet"/>
+      <w:lvlText w:val=""/>
+      <w:lvlJc w:val="left"/>
+      <w:pPr>
+        <w:ind w:left="5040" w:hanging="360"/>
+      </w:pPr>
+      <w:rPr>
+        <w:rFonts w:hint="default" w:ascii="Symbol" w:hAnsi="Symbol"/>
+      </w:rPr>
+    </w:lvl>
+    <w:lvl xmlns:w="http://schemas.openxmlformats.org/wordprocessingml/2006/main" w:ilvl="7">
+      <w:start w:val="1"/>
+      <w:numFmt w:val="bullet"/>
+      <w:lvlText w:val="o"/>
+      <w:lvlJc w:val="left"/>
+      <w:pPr>
+        <w:ind w:left="5760" w:hanging="360"/>
+      </w:pPr>
+      <w:rPr>
+        <w:rFonts w:hint="default" w:ascii="Courier New" w:hAnsi="Courier New"/>
+      </w:rPr>
+    </w:lvl>
+    <w:lvl xmlns:w="http://schemas.openxmlformats.org/wordprocessingml/2006/main" w:ilvl="8">
+      <w:start w:val="1"/>
+      <w:numFmt w:val="bullet"/>
+      <w:lvlText w:val=""/>
+      <w:lvlJc w:val="left"/>
+      <w:pPr>
+        <w:ind w:left="6480" w:hanging="360"/>
+      </w:pPr>
+      <w:rPr>
+        <w:rFonts w:hint="default" w:ascii="Wingdings" w:hAnsi="Wingdings"/>
+      </w:rPr>
+    </w:lvl>
+  </w:abstractNum>
+  <w:abstractNum xmlns:w="http://schemas.openxmlformats.org/wordprocessingml/2006/main" w:abstractNumId="7">
+    <w:multiLevelType xmlns:w="http://schemas.openxmlformats.org/wordprocessingml/2006/main" w:val="hybridMultilevel"/>
+    <w:lvl xmlns:w="http://schemas.openxmlformats.org/wordprocessingml/2006/main" w:ilvl="0">
+      <w:start w:val="1"/>
+      <w:numFmt w:val="bullet"/>
+      <w:lvlText w:val=""/>
+      <w:lvlJc w:val="left"/>
+      <w:pPr>
+        <w:ind w:left="720" w:hanging="360"/>
+      </w:pPr>
+      <w:rPr>
+        <w:rFonts w:hint="default" w:ascii="Symbol" w:hAnsi="Symbol"/>
+      </w:rPr>
+    </w:lvl>
+    <w:lvl xmlns:w="http://schemas.openxmlformats.org/wordprocessingml/2006/main" w:ilvl="1">
+      <w:start w:val="1"/>
+      <w:numFmt w:val="bullet"/>
+      <w:lvlText w:val="o"/>
+      <w:lvlJc w:val="left"/>
+      <w:pPr>
+        <w:ind w:left="1440" w:hanging="360"/>
+      </w:pPr>
+      <w:rPr>
+        <w:rFonts w:hint="default" w:ascii="Courier New" w:hAnsi="Courier New"/>
+      </w:rPr>
+    </w:lvl>
+    <w:lvl xmlns:w="http://schemas.openxmlformats.org/wordprocessingml/2006/main" w:ilvl="2">
+      <w:start w:val="1"/>
+      <w:numFmt w:val="bullet"/>
+      <w:lvlText w:val=""/>
+      <w:lvlJc w:val="left"/>
+      <w:pPr>
+        <w:ind w:left="2160" w:hanging="360"/>
+      </w:pPr>
+      <w:rPr>
+        <w:rFonts w:hint="default" w:ascii="Wingdings" w:hAnsi="Wingdings"/>
+      </w:rPr>
+    </w:lvl>
+    <w:lvl xmlns:w="http://schemas.openxmlformats.org/wordprocessingml/2006/main" w:ilvl="3">
+      <w:start w:val="1"/>
+      <w:numFmt w:val="bullet"/>
+      <w:lvlText w:val=""/>
+      <w:lvlJc w:val="left"/>
+      <w:pPr>
+        <w:ind w:left="2880" w:hanging="360"/>
+      </w:pPr>
+      <w:rPr>
+        <w:rFonts w:hint="default" w:ascii="Symbol" w:hAnsi="Symbol"/>
+      </w:rPr>
+    </w:lvl>
+    <w:lvl xmlns:w="http://schemas.openxmlformats.org/wordprocessingml/2006/main" w:ilvl="4">
+      <w:start w:val="1"/>
+      <w:numFmt w:val="bullet"/>
+      <w:lvlText w:val="o"/>
+      <w:lvlJc w:val="left"/>
+      <w:pPr>
+        <w:ind w:left="3600" w:hanging="360"/>
+      </w:pPr>
+      <w:rPr>
+        <w:rFonts w:hint="default" w:ascii="Courier New" w:hAnsi="Courier New"/>
+      </w:rPr>
+    </w:lvl>
+    <w:lvl xmlns:w="http://schemas.openxmlformats.org/wordprocessingml/2006/main" w:ilvl="5">
+      <w:start w:val="1"/>
+      <w:numFmt w:val="bullet"/>
+      <w:lvlText w:val=""/>
+      <w:lvlJc w:val="left"/>
+      <w:pPr>
+        <w:ind w:left="4320" w:hanging="360"/>
+      </w:pPr>
+      <w:rPr>
+        <w:rFonts w:hint="default" w:ascii="Wingdings" w:hAnsi="Wingdings"/>
+      </w:rPr>
+    </w:lvl>
+    <w:lvl xmlns:w="http://schemas.openxmlformats.org/wordprocessingml/2006/main" w:ilvl="6">
+      <w:start w:val="1"/>
+      <w:numFmt w:val="bullet"/>
+      <w:lvlText w:val=""/>
+      <w:lvlJc w:val="left"/>
+      <w:pPr>
+        <w:ind w:left="5040" w:hanging="360"/>
+      </w:pPr>
+      <w:rPr>
+        <w:rFonts w:hint="default" w:ascii="Symbol" w:hAnsi="Symbol"/>
+      </w:rPr>
+    </w:lvl>
+    <w:lvl xmlns:w="http://schemas.openxmlformats.org/wordprocessingml/2006/main" w:ilvl="7">
+      <w:start w:val="1"/>
+      <w:numFmt w:val="bullet"/>
+      <w:lvlText w:val="o"/>
+      <w:lvlJc w:val="left"/>
+      <w:pPr>
+        <w:ind w:left="5760" w:hanging="360"/>
+      </w:pPr>
+      <w:rPr>
+        <w:rFonts w:hint="default" w:ascii="Courier New" w:hAnsi="Courier New"/>
+      </w:rPr>
+    </w:lvl>
+    <w:lvl xmlns:w="http://schemas.openxmlformats.org/wordprocessingml/2006/main" w:ilvl="8">
+      <w:start w:val="1"/>
+      <w:numFmt w:val="bullet"/>
+      <w:lvlText w:val=""/>
+      <w:lvlJc w:val="left"/>
+      <w:pPr>
+        <w:ind w:left="6480" w:hanging="360"/>
+      </w:pPr>
+      <w:rPr>
+        <w:rFonts w:hint="default" w:ascii="Wingdings" w:hAnsi="Wingdings"/>
+      </w:rPr>
+    </w:lvl>
+  </w:abstractNum>
+  <w:abstractNum xmlns:w="http://schemas.openxmlformats.org/wordprocessingml/2006/main" w:abstractNumId="6">
+    <w:multiLevelType xmlns:w="http://schemas.openxmlformats.org/wordprocessingml/2006/main" w:val="hybridMultilevel"/>
+    <w:lvl xmlns:w="http://schemas.openxmlformats.org/wordprocessingml/2006/main" w:ilvl="0">
+      <w:start w:val="1"/>
+      <w:numFmt w:val="bullet"/>
+      <w:lvlText w:val=""/>
+      <w:lvlJc w:val="left"/>
+      <w:pPr>
+        <w:ind w:left="720" w:hanging="360"/>
+      </w:pPr>
+      <w:rPr>
+        <w:rFonts w:hint="default" w:ascii="Symbol" w:hAnsi="Symbol"/>
+      </w:rPr>
+    </w:lvl>
+    <w:lvl xmlns:w="http://schemas.openxmlformats.org/wordprocessingml/2006/main" w:ilvl="1">
+      <w:start w:val="1"/>
+      <w:numFmt w:val="bullet"/>
+      <w:lvlText w:val="o"/>
+      <w:lvlJc w:val="left"/>
+      <w:pPr>
+        <w:ind w:left="1440" w:hanging="360"/>
+      </w:pPr>
+      <w:rPr>
+        <w:rFonts w:hint="default" w:ascii="Courier New" w:hAnsi="Courier New"/>
+      </w:rPr>
+    </w:lvl>
+    <w:lvl xmlns:w="http://schemas.openxmlformats.org/wordprocessingml/2006/main" w:ilvl="2">
+      <w:start w:val="1"/>
+      <w:numFmt w:val="bullet"/>
+      <w:lvlText w:val=""/>
+      <w:lvlJc w:val="left"/>
+      <w:pPr>
+        <w:ind w:left="2160" w:hanging="360"/>
+      </w:pPr>
+      <w:rPr>
+        <w:rFonts w:hint="default" w:ascii="Wingdings" w:hAnsi="Wingdings"/>
+      </w:rPr>
+    </w:lvl>
+    <w:lvl xmlns:w="http://schemas.openxmlformats.org/wordprocessingml/2006/main" w:ilvl="3">
+      <w:start w:val="1"/>
+      <w:numFmt w:val="bullet"/>
+      <w:lvlText w:val=""/>
+      <w:lvlJc w:val="left"/>
+      <w:pPr>
+        <w:ind w:left="2880" w:hanging="360"/>
+      </w:pPr>
+      <w:rPr>
+        <w:rFonts w:hint="default" w:ascii="Symbol" w:hAnsi="Symbol"/>
+      </w:rPr>
+    </w:lvl>
+    <w:lvl xmlns:w="http://schemas.openxmlformats.org/wordprocessingml/2006/main" w:ilvl="4">
+      <w:start w:val="1"/>
+      <w:numFmt w:val="bullet"/>
+      <w:lvlText w:val="o"/>
+      <w:lvlJc w:val="left"/>
+      <w:pPr>
+        <w:ind w:left="3600" w:hanging="360"/>
+      </w:pPr>
+      <w:rPr>
+        <w:rFonts w:hint="default" w:ascii="Courier New" w:hAnsi="Courier New"/>
+      </w:rPr>
+    </w:lvl>
+    <w:lvl xmlns:w="http://schemas.openxmlformats.org/wordprocessingml/2006/main" w:ilvl="5">
+      <w:start w:val="1"/>
+      <w:numFmt w:val="bullet"/>
+      <w:lvlText w:val=""/>
+      <w:lvlJc w:val="left"/>
+      <w:pPr>
+        <w:ind w:left="4320" w:hanging="360"/>
+      </w:pPr>
+      <w:rPr>
+        <w:rFonts w:hint="default" w:ascii="Wingdings" w:hAnsi="Wingdings"/>
+      </w:rPr>
+    </w:lvl>
+    <w:lvl xmlns:w="http://schemas.openxmlformats.org/wordprocessingml/2006/main" w:ilvl="6">
+      <w:start w:val="1"/>
+      <w:numFmt w:val="bullet"/>
+      <w:lvlText w:val=""/>
+      <w:lvlJc w:val="left"/>
+      <w:pPr>
+        <w:ind w:left="5040" w:hanging="360"/>
+      </w:pPr>
+      <w:rPr>
+        <w:rFonts w:hint="default" w:ascii="Symbol" w:hAnsi="Symbol"/>
+      </w:rPr>
+    </w:lvl>
+    <w:lvl xmlns:w="http://schemas.openxmlformats.org/wordprocessingml/2006/main" w:ilvl="7">
+      <w:start w:val="1"/>
+      <w:numFmt w:val="bullet"/>
+      <w:lvlText w:val="o"/>
+      <w:lvlJc w:val="left"/>
+      <w:pPr>
+        <w:ind w:left="5760" w:hanging="360"/>
+      </w:pPr>
+      <w:rPr>
+        <w:rFonts w:hint="default" w:ascii="Courier New" w:hAnsi="Courier New"/>
+      </w:rPr>
+    </w:lvl>
+    <w:lvl xmlns:w="http://schemas.openxmlformats.org/wordprocessingml/2006/main" w:ilvl="8">
+      <w:start w:val="1"/>
+      <w:numFmt w:val="bullet"/>
+      <w:lvlText w:val=""/>
+      <w:lvlJc w:val="left"/>
+      <w:pPr>
+        <w:ind w:left="6480" w:hanging="360"/>
+      </w:pPr>
+      <w:rPr>
+        <w:rFonts w:hint="default" w:ascii="Wingdings" w:hAnsi="Wingdings"/>
+      </w:rPr>
+    </w:lvl>
+  </w:abstractNum>
   <w:abstractNum w:abstractNumId="0" w15:restartNumberingAfterBreak="0">
     <w:nsid w:val="0A2A2749"/>
     <w:multiLevelType w:val="hybridMultilevel"/>
@@ -1253,7 +3442,7 @@
         <w:ind w:left="720" w:hanging="360"/>
       </w:pPr>
       <w:rPr>
-        <w:rFonts w:ascii="Symbol" w:hAnsi="Symbol" w:hint="default"/>
+        <w:rFonts w:hint="default" w:ascii="Symbol" w:hAnsi="Symbol"/>
       </w:rPr>
     </w:lvl>
     <w:lvl w:ilvl="1" w:tplc="04090003" w:tentative="1">
@@ -1265,7 +3454,7 @@
         <w:ind w:left="1440" w:hanging="360"/>
       </w:pPr>
       <w:rPr>
-        <w:rFonts w:ascii="Courier New" w:hAnsi="Courier New" w:cs="Courier New" w:hint="default"/>
+        <w:rFonts w:hint="default" w:ascii="Courier New" w:hAnsi="Courier New" w:cs="Courier New"/>
       </w:rPr>
     </w:lvl>
     <w:lvl w:ilvl="2" w:tplc="04090005" w:tentative="1">
@@ -1277,7 +3466,7 @@
         <w:ind w:left="2160" w:hanging="360"/>
       </w:pPr>
       <w:rPr>
-        <w:rFonts w:ascii="Wingdings" w:hAnsi="Wingdings" w:hint="default"/>
+        <w:rFonts w:hint="default" w:ascii="Wingdings" w:hAnsi="Wingdings"/>
       </w:rPr>
     </w:lvl>
     <w:lvl w:ilvl="3" w:tplc="04090001" w:tentative="1">
@@ -1289,7 +3478,7 @@
         <w:ind w:left="2880" w:hanging="360"/>
       </w:pPr>
       <w:rPr>
-        <w:rFonts w:ascii="Symbol" w:hAnsi="Symbol" w:hint="default"/>
+        <w:rFonts w:hint="default" w:ascii="Symbol" w:hAnsi="Symbol"/>
       </w:rPr>
     </w:lvl>
     <w:lvl w:ilvl="4" w:tplc="04090003" w:tentative="1">
@@ -1301,7 +3490,7 @@
         <w:ind w:left="3600" w:hanging="360"/>
       </w:pPr>
       <w:rPr>
-        <w:rFonts w:ascii="Courier New" w:hAnsi="Courier New" w:cs="Courier New" w:hint="default"/>
+        <w:rFonts w:hint="default" w:ascii="Courier New" w:hAnsi="Courier New" w:cs="Courier New"/>
       </w:rPr>
     </w:lvl>
     <w:lvl w:ilvl="5" w:tplc="04090005" w:tentative="1">
@@ -1313,7 +3502,7 @@
         <w:ind w:left="4320" w:hanging="360"/>
       </w:pPr>
       <w:rPr>
-        <w:rFonts w:ascii="Wingdings" w:hAnsi="Wingdings" w:hint="default"/>
+        <w:rFonts w:hint="default" w:ascii="Wingdings" w:hAnsi="Wingdings"/>
       </w:rPr>
     </w:lvl>
     <w:lvl w:ilvl="6" w:tplc="04090001" w:tentative="1">
@@ -1325,7 +3514,7 @@
         <w:ind w:left="5040" w:hanging="360"/>
       </w:pPr>
       <w:rPr>
-        <w:rFonts w:ascii="Symbol" w:hAnsi="Symbol" w:hint="default"/>
+        <w:rFonts w:hint="default" w:ascii="Symbol" w:hAnsi="Symbol"/>
       </w:rPr>
     </w:lvl>
     <w:lvl w:ilvl="7" w:tplc="04090003" w:tentative="1">
@@ -1337,7 +3526,7 @@
         <w:ind w:left="5760" w:hanging="360"/>
       </w:pPr>
       <w:rPr>
-        <w:rFonts w:ascii="Courier New" w:hAnsi="Courier New" w:cs="Courier New" w:hint="default"/>
+        <w:rFonts w:hint="default" w:ascii="Courier New" w:hAnsi="Courier New" w:cs="Courier New"/>
       </w:rPr>
     </w:lvl>
     <w:lvl w:ilvl="8" w:tplc="04090005" w:tentative="1">
@@ -1349,7 +3538,7 @@
         <w:ind w:left="6480" w:hanging="360"/>
       </w:pPr>
       <w:rPr>
-        <w:rFonts w:ascii="Wingdings" w:hAnsi="Wingdings" w:hint="default"/>
+        <w:rFonts w:hint="default" w:ascii="Wingdings" w:hAnsi="Wingdings"/>
       </w:rPr>
     </w:lvl>
   </w:abstractNum>
@@ -1366,7 +3555,7 @@
         <w:ind w:left="720" w:hanging="360"/>
       </w:pPr>
       <w:rPr>
-        <w:rFonts w:ascii="Symbol" w:hAnsi="Symbol" w:hint="default"/>
+        <w:rFonts w:hint="default" w:ascii="Symbol" w:hAnsi="Symbol"/>
       </w:rPr>
     </w:lvl>
     <w:lvl w:ilvl="1" w:tplc="04090003" w:tentative="1">
@@ -1378,7 +3567,7 @@
         <w:ind w:left="1440" w:hanging="360"/>
       </w:pPr>
       <w:rPr>
-        <w:rFonts w:ascii="Courier New" w:hAnsi="Courier New" w:cs="Courier New" w:hint="default"/>
+        <w:rFonts w:hint="default" w:ascii="Courier New" w:hAnsi="Courier New" w:cs="Courier New"/>
       </w:rPr>
     </w:lvl>
     <w:lvl w:ilvl="2" w:tplc="04090005" w:tentative="1">
@@ -1390,7 +3579,7 @@
         <w:ind w:left="2160" w:hanging="360"/>
       </w:pPr>
       <w:rPr>
-        <w:rFonts w:ascii="Wingdings" w:hAnsi="Wingdings" w:hint="default"/>
+        <w:rFonts w:hint="default" w:ascii="Wingdings" w:hAnsi="Wingdings"/>
       </w:rPr>
     </w:lvl>
     <w:lvl w:ilvl="3" w:tplc="04090001" w:tentative="1">
@@ -1402,7 +3591,7 @@
         <w:ind w:left="2880" w:hanging="360"/>
       </w:pPr>
       <w:rPr>
-        <w:rFonts w:ascii="Symbol" w:hAnsi="Symbol" w:hint="default"/>
+        <w:rFonts w:hint="default" w:ascii="Symbol" w:hAnsi="Symbol"/>
       </w:rPr>
     </w:lvl>
     <w:lvl w:ilvl="4" w:tplc="04090003" w:tentative="1">
@@ -1414,7 +3603,7 @@
         <w:ind w:left="3600" w:hanging="360"/>
       </w:pPr>
       <w:rPr>
-        <w:rFonts w:ascii="Courier New" w:hAnsi="Courier New" w:cs="Courier New" w:hint="default"/>
+        <w:rFonts w:hint="default" w:ascii="Courier New" w:hAnsi="Courier New" w:cs="Courier New"/>
       </w:rPr>
     </w:lvl>
     <w:lvl w:ilvl="5" w:tplc="04090005" w:tentative="1">
@@ -1426,7 +3615,7 @@
         <w:ind w:left="4320" w:hanging="360"/>
       </w:pPr>
       <w:rPr>
-        <w:rFonts w:ascii="Wingdings" w:hAnsi="Wingdings" w:hint="default"/>
+        <w:rFonts w:hint="default" w:ascii="Wingdings" w:hAnsi="Wingdings"/>
       </w:rPr>
     </w:lvl>
     <w:lvl w:ilvl="6" w:tplc="04090001" w:tentative="1">
@@ -1438,7 +3627,7 @@
         <w:ind w:left="5040" w:hanging="360"/>
       </w:pPr>
       <w:rPr>
-        <w:rFonts w:ascii="Symbol" w:hAnsi="Symbol" w:hint="default"/>
+        <w:rFonts w:hint="default" w:ascii="Symbol" w:hAnsi="Symbol"/>
       </w:rPr>
     </w:lvl>
     <w:lvl w:ilvl="7" w:tplc="04090003" w:tentative="1">
@@ -1450,7 +3639,7 @@
         <w:ind w:left="5760" w:hanging="360"/>
       </w:pPr>
       <w:rPr>
-        <w:rFonts w:ascii="Courier New" w:hAnsi="Courier New" w:cs="Courier New" w:hint="default"/>
+        <w:rFonts w:hint="default" w:ascii="Courier New" w:hAnsi="Courier New" w:cs="Courier New"/>
       </w:rPr>
     </w:lvl>
     <w:lvl w:ilvl="8" w:tplc="04090005" w:tentative="1">
@@ -1462,7 +3651,7 @@
         <w:ind w:left="6480" w:hanging="360"/>
       </w:pPr>
       <w:rPr>
-        <w:rFonts w:ascii="Wingdings" w:hAnsi="Wingdings" w:hint="default"/>
+        <w:rFonts w:hint="default" w:ascii="Wingdings" w:hAnsi="Wingdings"/>
       </w:rPr>
     </w:lvl>
   </w:abstractNum>
@@ -1479,7 +3668,7 @@
         <w:ind w:left="720" w:hanging="360"/>
       </w:pPr>
       <w:rPr>
-        <w:rFonts w:ascii="Symbol" w:hAnsi="Symbol" w:hint="default"/>
+        <w:rFonts w:hint="default" w:ascii="Symbol" w:hAnsi="Symbol"/>
       </w:rPr>
     </w:lvl>
     <w:lvl w:ilvl="1" w:tplc="04090003" w:tentative="1">
@@ -1491,7 +3680,7 @@
         <w:ind w:left="1440" w:hanging="360"/>
       </w:pPr>
       <w:rPr>
-        <w:rFonts w:ascii="Courier New" w:hAnsi="Courier New" w:cs="Courier New" w:hint="default"/>
+        <w:rFonts w:hint="default" w:ascii="Courier New" w:hAnsi="Courier New" w:cs="Courier New"/>
       </w:rPr>
     </w:lvl>
     <w:lvl w:ilvl="2" w:tplc="04090005" w:tentative="1">
@@ -1503,7 +3692,7 @@
         <w:ind w:left="2160" w:hanging="360"/>
       </w:pPr>
       <w:rPr>
-        <w:rFonts w:ascii="Wingdings" w:hAnsi="Wingdings" w:hint="default"/>
+        <w:rFonts w:hint="default" w:ascii="Wingdings" w:hAnsi="Wingdings"/>
       </w:rPr>
     </w:lvl>
     <w:lvl w:ilvl="3" w:tplc="04090001" w:tentative="1">
@@ -1515,7 +3704,7 @@
         <w:ind w:left="2880" w:hanging="360"/>
       </w:pPr>
       <w:rPr>
-        <w:rFonts w:ascii="Symbol" w:hAnsi="Symbol" w:hint="default"/>
+        <w:rFonts w:hint="default" w:ascii="Symbol" w:hAnsi="Symbol"/>
       </w:rPr>
     </w:lvl>
     <w:lvl w:ilvl="4" w:tplc="04090003" w:tentative="1">
@@ -1527,7 +3716,7 @@
         <w:ind w:left="3600" w:hanging="360"/>
       </w:pPr>
       <w:rPr>
-        <w:rFonts w:ascii="Courier New" w:hAnsi="Courier New" w:cs="Courier New" w:hint="default"/>
+        <w:rFonts w:hint="default" w:ascii="Courier New" w:hAnsi="Courier New" w:cs="Courier New"/>
       </w:rPr>
     </w:lvl>
     <w:lvl w:ilvl="5" w:tplc="04090005" w:tentative="1">
@@ -1539,7 +3728,7 @@
         <w:ind w:left="4320" w:hanging="360"/>
       </w:pPr>
       <w:rPr>
-        <w:rFonts w:ascii="Wingdings" w:hAnsi="Wingdings" w:hint="default"/>
+        <w:rFonts w:hint="default" w:ascii="Wingdings" w:hAnsi="Wingdings"/>
       </w:rPr>
     </w:lvl>
     <w:lvl w:ilvl="6" w:tplc="04090001" w:tentative="1">
@@ -1551,7 +3740,7 @@
         <w:ind w:left="5040" w:hanging="360"/>
       </w:pPr>
       <w:rPr>
-        <w:rFonts w:ascii="Symbol" w:hAnsi="Symbol" w:hint="default"/>
+        <w:rFonts w:hint="default" w:ascii="Symbol" w:hAnsi="Symbol"/>
       </w:rPr>
     </w:lvl>
     <w:lvl w:ilvl="7" w:tplc="04090003" w:tentative="1">
@@ -1563,7 +3752,7 @@
         <w:ind w:left="5760" w:hanging="360"/>
       </w:pPr>
       <w:rPr>
-        <w:rFonts w:ascii="Courier New" w:hAnsi="Courier New" w:cs="Courier New" w:hint="default"/>
+        <w:rFonts w:hint="default" w:ascii="Courier New" w:hAnsi="Courier New" w:cs="Courier New"/>
       </w:rPr>
     </w:lvl>
     <w:lvl w:ilvl="8" w:tplc="04090005" w:tentative="1">
@@ -1575,7 +3764,7 @@
         <w:ind w:left="6480" w:hanging="360"/>
       </w:pPr>
       <w:rPr>
-        <w:rFonts w:ascii="Wingdings" w:hAnsi="Wingdings" w:hint="default"/>
+        <w:rFonts w:hint="default" w:ascii="Wingdings" w:hAnsi="Wingdings"/>
       </w:rPr>
     </w:lvl>
   </w:abstractNum>
@@ -1592,7 +3781,7 @@
         <w:ind w:left="720" w:hanging="360"/>
       </w:pPr>
       <w:rPr>
-        <w:rFonts w:ascii="Symbol" w:hAnsi="Symbol" w:hint="default"/>
+        <w:rFonts w:hint="default" w:ascii="Symbol" w:hAnsi="Symbol"/>
       </w:rPr>
     </w:lvl>
     <w:lvl w:ilvl="1" w:tplc="04090003" w:tentative="1">
@@ -1604,7 +3793,7 @@
         <w:ind w:left="1440" w:hanging="360"/>
       </w:pPr>
       <w:rPr>
-        <w:rFonts w:ascii="Courier New" w:hAnsi="Courier New" w:cs="Courier New" w:hint="default"/>
+        <w:rFonts w:hint="default" w:ascii="Courier New" w:hAnsi="Courier New" w:cs="Courier New"/>
       </w:rPr>
     </w:lvl>
     <w:lvl w:ilvl="2" w:tplc="04090005" w:tentative="1">
@@ -1616,7 +3805,7 @@
         <w:ind w:left="2160" w:hanging="360"/>
       </w:pPr>
       <w:rPr>
-        <w:rFonts w:ascii="Wingdings" w:hAnsi="Wingdings" w:hint="default"/>
+        <w:rFonts w:hint="default" w:ascii="Wingdings" w:hAnsi="Wingdings"/>
       </w:rPr>
     </w:lvl>
     <w:lvl w:ilvl="3" w:tplc="04090001" w:tentative="1">
@@ -1628,7 +3817,7 @@
         <w:ind w:left="2880" w:hanging="360"/>
       </w:pPr>
       <w:rPr>
-        <w:rFonts w:ascii="Symbol" w:hAnsi="Symbol" w:hint="default"/>
+        <w:rFonts w:hint="default" w:ascii="Symbol" w:hAnsi="Symbol"/>
       </w:rPr>
     </w:lvl>
     <w:lvl w:ilvl="4" w:tplc="04090003" w:tentative="1">
@@ -1640,7 +3829,7 @@
         <w:ind w:left="3600" w:hanging="360"/>
       </w:pPr>
       <w:rPr>
-        <w:rFonts w:ascii="Courier New" w:hAnsi="Courier New" w:cs="Courier New" w:hint="default"/>
+        <w:rFonts w:hint="default" w:ascii="Courier New" w:hAnsi="Courier New" w:cs="Courier New"/>
       </w:rPr>
     </w:lvl>
     <w:lvl w:ilvl="5" w:tplc="04090005" w:tentative="1">
@@ -1652,7 +3841,7 @@
         <w:ind w:left="4320" w:hanging="360"/>
       </w:pPr>
       <w:rPr>
-        <w:rFonts w:ascii="Wingdings" w:hAnsi="Wingdings" w:hint="default"/>
+        <w:rFonts w:hint="default" w:ascii="Wingdings" w:hAnsi="Wingdings"/>
       </w:rPr>
     </w:lvl>
     <w:lvl w:ilvl="6" w:tplc="04090001" w:tentative="1">
@@ -1664,7 +3853,7 @@
         <w:ind w:left="5040" w:hanging="360"/>
       </w:pPr>
       <w:rPr>
-        <w:rFonts w:ascii="Symbol" w:hAnsi="Symbol" w:hint="default"/>
+        <w:rFonts w:hint="default" w:ascii="Symbol" w:hAnsi="Symbol"/>
       </w:rPr>
     </w:lvl>
     <w:lvl w:ilvl="7" w:tplc="04090003" w:tentative="1">
@@ -1676,7 +3865,7 @@
         <w:ind w:left="5760" w:hanging="360"/>
       </w:pPr>
       <w:rPr>
-        <w:rFonts w:ascii="Courier New" w:hAnsi="Courier New" w:cs="Courier New" w:hint="default"/>
+        <w:rFonts w:hint="default" w:ascii="Courier New" w:hAnsi="Courier New" w:cs="Courier New"/>
       </w:rPr>
     </w:lvl>
     <w:lvl w:ilvl="8" w:tplc="04090005" w:tentative="1">
@@ -1688,7 +3877,7 @@
         <w:ind w:left="6480" w:hanging="360"/>
       </w:pPr>
       <w:rPr>
-        <w:rFonts w:ascii="Wingdings" w:hAnsi="Wingdings" w:hint="default"/>
+        <w:rFonts w:hint="default" w:ascii="Wingdings" w:hAnsi="Wingdings"/>
       </w:rPr>
     </w:lvl>
   </w:abstractNum>
@@ -1705,7 +3894,7 @@
         <w:ind w:left="720" w:hanging="360"/>
       </w:pPr>
       <w:rPr>
-        <w:rFonts w:ascii="Symbol" w:hAnsi="Symbol" w:hint="default"/>
+        <w:rFonts w:hint="default" w:ascii="Symbol" w:hAnsi="Symbol"/>
       </w:rPr>
     </w:lvl>
     <w:lvl w:ilvl="1" w:tplc="04090003" w:tentative="1">
@@ -1717,7 +3906,7 @@
         <w:ind w:left="1440" w:hanging="360"/>
       </w:pPr>
       <w:rPr>
-        <w:rFonts w:ascii="Courier New" w:hAnsi="Courier New" w:cs="Courier New" w:hint="default"/>
+        <w:rFonts w:hint="default" w:ascii="Courier New" w:hAnsi="Courier New" w:cs="Courier New"/>
       </w:rPr>
     </w:lvl>
     <w:lvl w:ilvl="2" w:tplc="04090005" w:tentative="1">
@@ -1729,7 +3918,7 @@
         <w:ind w:left="2160" w:hanging="360"/>
       </w:pPr>
       <w:rPr>
-        <w:rFonts w:ascii="Wingdings" w:hAnsi="Wingdings" w:hint="default"/>
+        <w:rFonts w:hint="default" w:ascii="Wingdings" w:hAnsi="Wingdings"/>
       </w:rPr>
     </w:lvl>
     <w:lvl w:ilvl="3" w:tplc="04090001" w:tentative="1">
@@ -1741,7 +3930,7 @@
         <w:ind w:left="2880" w:hanging="360"/>
       </w:pPr>
       <w:rPr>
-        <w:rFonts w:ascii="Symbol" w:hAnsi="Symbol" w:hint="default"/>
+        <w:rFonts w:hint="default" w:ascii="Symbol" w:hAnsi="Symbol"/>
       </w:rPr>
     </w:lvl>
     <w:lvl w:ilvl="4" w:tplc="04090003" w:tentative="1">
@@ -1753,7 +3942,7 @@
         <w:ind w:left="3600" w:hanging="360"/>
       </w:pPr>
       <w:rPr>
-        <w:rFonts w:ascii="Courier New" w:hAnsi="Courier New" w:cs="Courier New" w:hint="default"/>
+        <w:rFonts w:hint="default" w:ascii="Courier New" w:hAnsi="Courier New" w:cs="Courier New"/>
       </w:rPr>
     </w:lvl>
     <w:lvl w:ilvl="5" w:tplc="04090005" w:tentative="1">
@@ -1765,7 +3954,7 @@
         <w:ind w:left="4320" w:hanging="360"/>
       </w:pPr>
       <w:rPr>
-        <w:rFonts w:ascii="Wingdings" w:hAnsi="Wingdings" w:hint="default"/>
+        <w:rFonts w:hint="default" w:ascii="Wingdings" w:hAnsi="Wingdings"/>
       </w:rPr>
     </w:lvl>
     <w:lvl w:ilvl="6" w:tplc="04090001" w:tentative="1">
@@ -1777,7 +3966,7 @@
         <w:ind w:left="5040" w:hanging="360"/>
       </w:pPr>
       <w:rPr>
-        <w:rFonts w:ascii="Symbol" w:hAnsi="Symbol" w:hint="default"/>
+        <w:rFonts w:hint="default" w:ascii="Symbol" w:hAnsi="Symbol"/>
       </w:rPr>
     </w:lvl>
     <w:lvl w:ilvl="7" w:tplc="04090003" w:tentative="1">
@@ -1789,7 +3978,7 @@
         <w:ind w:left="5760" w:hanging="360"/>
       </w:pPr>
       <w:rPr>
-        <w:rFonts w:ascii="Courier New" w:hAnsi="Courier New" w:cs="Courier New" w:hint="default"/>
+        <w:rFonts w:hint="default" w:ascii="Courier New" w:hAnsi="Courier New" w:cs="Courier New"/>
       </w:rPr>
     </w:lvl>
     <w:lvl w:ilvl="8" w:tplc="04090005" w:tentative="1">
@@ -1801,7 +3990,7 @@
         <w:ind w:left="6480" w:hanging="360"/>
       </w:pPr>
       <w:rPr>
-        <w:rFonts w:ascii="Wingdings" w:hAnsi="Wingdings" w:hint="default"/>
+        <w:rFonts w:hint="default" w:ascii="Wingdings" w:hAnsi="Wingdings"/>
       </w:rPr>
     </w:lvl>
   </w:abstractNum>
@@ -1818,7 +4007,7 @@
         <w:ind w:left="776" w:hanging="360"/>
       </w:pPr>
       <w:rPr>
-        <w:rFonts w:ascii="Symbol" w:hAnsi="Symbol" w:hint="default"/>
+        <w:rFonts w:hint="default" w:ascii="Symbol" w:hAnsi="Symbol"/>
       </w:rPr>
     </w:lvl>
     <w:lvl w:ilvl="1" w:tplc="04090003" w:tentative="1">
@@ -1830,7 +4019,7 @@
         <w:ind w:left="1496" w:hanging="360"/>
       </w:pPr>
       <w:rPr>
-        <w:rFonts w:ascii="Courier New" w:hAnsi="Courier New" w:cs="Courier New" w:hint="default"/>
+        <w:rFonts w:hint="default" w:ascii="Courier New" w:hAnsi="Courier New" w:cs="Courier New"/>
       </w:rPr>
     </w:lvl>
     <w:lvl w:ilvl="2" w:tplc="04090005" w:tentative="1">
@@ -1842,7 +4031,7 @@
         <w:ind w:left="2216" w:hanging="360"/>
       </w:pPr>
       <w:rPr>
-        <w:rFonts w:ascii="Wingdings" w:hAnsi="Wingdings" w:hint="default"/>
+        <w:rFonts w:hint="default" w:ascii="Wingdings" w:hAnsi="Wingdings"/>
       </w:rPr>
     </w:lvl>
     <w:lvl w:ilvl="3" w:tplc="04090001" w:tentative="1">
@@ -1854,7 +4043,7 @@
         <w:ind w:left="2936" w:hanging="360"/>
       </w:pPr>
       <w:rPr>
-        <w:rFonts w:ascii="Symbol" w:hAnsi="Symbol" w:hint="default"/>
+        <w:rFonts w:hint="default" w:ascii="Symbol" w:hAnsi="Symbol"/>
       </w:rPr>
     </w:lvl>
     <w:lvl w:ilvl="4" w:tplc="04090003" w:tentative="1">
@@ -1866,7 +4055,7 @@
         <w:ind w:left="3656" w:hanging="360"/>
       </w:pPr>
       <w:rPr>
-        <w:rFonts w:ascii="Courier New" w:hAnsi="Courier New" w:cs="Courier New" w:hint="default"/>
+        <w:rFonts w:hint="default" w:ascii="Courier New" w:hAnsi="Courier New" w:cs="Courier New"/>
       </w:rPr>
     </w:lvl>
     <w:lvl w:ilvl="5" w:tplc="04090005" w:tentative="1">
@@ -1878,7 +4067,7 @@
         <w:ind w:left="4376" w:hanging="360"/>
       </w:pPr>
       <w:rPr>
-        <w:rFonts w:ascii="Wingdings" w:hAnsi="Wingdings" w:hint="default"/>
+        <w:rFonts w:hint="default" w:ascii="Wingdings" w:hAnsi="Wingdings"/>
       </w:rPr>
     </w:lvl>
     <w:lvl w:ilvl="6" w:tplc="04090001" w:tentative="1">
@@ -1890,7 +4079,7 @@
         <w:ind w:left="5096" w:hanging="360"/>
       </w:pPr>
       <w:rPr>
-        <w:rFonts w:ascii="Symbol" w:hAnsi="Symbol" w:hint="default"/>
+        <w:rFonts w:hint="default" w:ascii="Symbol" w:hAnsi="Symbol"/>
       </w:rPr>
     </w:lvl>
     <w:lvl w:ilvl="7" w:tplc="04090003" w:tentative="1">
@@ -1902,7 +4091,7 @@
         <w:ind w:left="5816" w:hanging="360"/>
       </w:pPr>
       <w:rPr>
-        <w:rFonts w:ascii="Courier New" w:hAnsi="Courier New" w:cs="Courier New" w:hint="default"/>
+        <w:rFonts w:hint="default" w:ascii="Courier New" w:hAnsi="Courier New" w:cs="Courier New"/>
       </w:rPr>
     </w:lvl>
     <w:lvl w:ilvl="8" w:tplc="04090005" w:tentative="1">
@@ -1914,10 +4103,22 @@
         <w:ind w:left="6536" w:hanging="360"/>
       </w:pPr>
       <w:rPr>
-        <w:rFonts w:ascii="Wingdings" w:hAnsi="Wingdings" w:hint="default"/>
+        <w:rFonts w:hint="default" w:ascii="Wingdings" w:hAnsi="Wingdings"/>
       </w:rPr>
     </w:lvl>
   </w:abstractNum>
+  <w:num w:numId="10">
+    <w:abstractNumId w:val="9"/>
+  </w:num>
+  <w:num w:numId="9">
+    <w:abstractNumId w:val="8"/>
+  </w:num>
+  <w:num w:numId="8">
+    <w:abstractNumId w:val="7"/>
+  </w:num>
+  <w:num w:numId="7">
+    <w:abstractNumId w:val="6"/>
+  </w:num>
   <w:num w:numId="1">
     <w:abstractNumId w:val="0"/>
   </w:num>
@@ -1944,7 +4145,7 @@
   <w:docDefaults>
     <w:rPrDefault>
       <w:rPr>
-        <w:rFonts w:asciiTheme="minorHAnsi" w:eastAsiaTheme="minorHAnsi" w:hAnsiTheme="minorHAnsi" w:cstheme="minorBidi"/>
+        <w:rFonts w:asciiTheme="minorHAnsi" w:hAnsiTheme="minorHAnsi" w:eastAsiaTheme="minorHAnsi" w:cstheme="minorBidi"/>
         <w:sz w:val="22"/>
         <w:szCs w:val="22"/>
         <w:lang w:val="en-US" w:eastAsia="en-US" w:bidi="ar-SA"/>
@@ -1959,14 +4160,14 @@
   <w:latentStyles w:defLockedState="0" w:defUIPriority="99" w:defSemiHidden="0" w:defUnhideWhenUsed="0" w:defQFormat="0" w:count="375">
     <w:lsdException w:name="Normal" w:uiPriority="0" w:qFormat="1"/>
     <w:lsdException w:name="heading 1" w:uiPriority="9" w:qFormat="1"/>
-    <w:lsdException w:name="heading 2" w:semiHidden="1" w:uiPriority="9" w:unhideWhenUsed="1" w:qFormat="1"/>
-    <w:lsdException w:name="heading 3" w:semiHidden="1" w:uiPriority="9" w:unhideWhenUsed="1" w:qFormat="1"/>
-    <w:lsdException w:name="heading 4" w:semiHidden="1" w:uiPriority="9" w:unhideWhenUsed="1" w:qFormat="1"/>
-    <w:lsdException w:name="heading 5" w:semiHidden="1" w:uiPriority="9" w:unhideWhenUsed="1" w:qFormat="1"/>
-    <w:lsdException w:name="heading 6" w:semiHidden="1" w:uiPriority="9" w:unhideWhenUsed="1" w:qFormat="1"/>
-    <w:lsdException w:name="heading 7" w:semiHidden="1" w:uiPriority="9" w:unhideWhenUsed="1" w:qFormat="1"/>
-    <w:lsdException w:name="heading 8" w:semiHidden="1" w:uiPriority="9" w:unhideWhenUsed="1" w:qFormat="1"/>
-    <w:lsdException w:name="heading 9" w:semiHidden="1" w:uiPriority="9" w:unhideWhenUsed="1" w:qFormat="1"/>
+    <w:lsdException w:name="heading 2" w:uiPriority="9" w:semiHidden="1" w:unhideWhenUsed="1" w:qFormat="1"/>
+    <w:lsdException w:name="heading 3" w:uiPriority="9" w:semiHidden="1" w:unhideWhenUsed="1" w:qFormat="1"/>
+    <w:lsdException w:name="heading 4" w:uiPriority="9" w:semiHidden="1" w:unhideWhenUsed="1" w:qFormat="1"/>
+    <w:lsdException w:name="heading 5" w:uiPriority="9" w:semiHidden="1" w:unhideWhenUsed="1" w:qFormat="1"/>
+    <w:lsdException w:name="heading 6" w:uiPriority="9" w:semiHidden="1" w:unhideWhenUsed="1" w:qFormat="1"/>
+    <w:lsdException w:name="heading 7" w:uiPriority="9" w:semiHidden="1" w:unhideWhenUsed="1" w:qFormat="1"/>
+    <w:lsdException w:name="heading 8" w:uiPriority="9" w:semiHidden="1" w:unhideWhenUsed="1" w:qFormat="1"/>
+    <w:lsdException w:name="heading 9" w:uiPriority="9" w:semiHidden="1" w:unhideWhenUsed="1" w:qFormat="1"/>
     <w:lsdException w:name="index 1" w:semiHidden="1" w:unhideWhenUsed="1"/>
     <w:lsdException w:name="index 2" w:semiHidden="1" w:unhideWhenUsed="1"/>
     <w:lsdException w:name="index 3" w:semiHidden="1" w:unhideWhenUsed="1"/>
@@ -1976,22 +4177,22 @@
     <w:lsdException w:name="index 7" w:semiHidden="1" w:unhideWhenUsed="1"/>
     <w:lsdException w:name="index 8" w:semiHidden="1" w:unhideWhenUsed="1"/>
     <w:lsdException w:name="index 9" w:semiHidden="1" w:unhideWhenUsed="1"/>
-    <w:lsdException w:name="toc 1" w:semiHidden="1" w:uiPriority="39" w:unhideWhenUsed="1"/>
-    <w:lsdException w:name="toc 2" w:semiHidden="1" w:uiPriority="39" w:unhideWhenUsed="1"/>
-    <w:lsdException w:name="toc 3" w:semiHidden="1" w:uiPriority="39" w:unhideWhenUsed="1"/>
-    <w:lsdException w:name="toc 4" w:semiHidden="1" w:uiPriority="39" w:unhideWhenUsed="1"/>
-    <w:lsdException w:name="toc 5" w:semiHidden="1" w:uiPriority="39" w:unhideWhenUsed="1"/>
-    <w:lsdException w:name="toc 6" w:semiHidden="1" w:uiPriority="39" w:unhideWhenUsed="1"/>
-    <w:lsdException w:name="toc 7" w:semiHidden="1" w:uiPriority="39" w:unhideWhenUsed="1"/>
-    <w:lsdException w:name="toc 8" w:semiHidden="1" w:uiPriority="39" w:unhideWhenUsed="1"/>
-    <w:lsdException w:name="toc 9" w:semiHidden="1" w:uiPriority="39" w:unhideWhenUsed="1"/>
+    <w:lsdException w:name="toc 1" w:uiPriority="39" w:semiHidden="1" w:unhideWhenUsed="1"/>
+    <w:lsdException w:name="toc 2" w:uiPriority="39" w:semiHidden="1" w:unhideWhenUsed="1"/>
+    <w:lsdException w:name="toc 3" w:uiPriority="39" w:semiHidden="1" w:unhideWhenUsed="1"/>
+    <w:lsdException w:name="toc 4" w:uiPriority="39" w:semiHidden="1" w:unhideWhenUsed="1"/>
+    <w:lsdException w:name="toc 5" w:uiPriority="39" w:semiHidden="1" w:unhideWhenUsed="1"/>
+    <w:lsdException w:name="toc 6" w:uiPriority="39" w:semiHidden="1" w:unhideWhenUsed="1"/>
+    <w:lsdException w:name="toc 7" w:uiPriority="39" w:semiHidden="1" w:unhideWhenUsed="1"/>
+    <w:lsdException w:name="toc 8" w:uiPriority="39" w:semiHidden="1" w:unhideWhenUsed="1"/>
+    <w:lsdException w:name="toc 9" w:uiPriority="39" w:semiHidden="1" w:unhideWhenUsed="1"/>
     <w:lsdException w:name="Normal Indent" w:semiHidden="1" w:unhideWhenUsed="1"/>
     <w:lsdException w:name="footnote text" w:semiHidden="1" w:unhideWhenUsed="1"/>
     <w:lsdException w:name="annotation text" w:semiHidden="1" w:unhideWhenUsed="1"/>
     <w:lsdException w:name="header" w:semiHidden="1" w:unhideWhenUsed="1"/>
     <w:lsdException w:name="footer" w:semiHidden="1" w:unhideWhenUsed="1"/>
     <w:lsdException w:name="index heading" w:semiHidden="1" w:unhideWhenUsed="1"/>
-    <w:lsdException w:name="caption" w:semiHidden="1" w:uiPriority="35" w:unhideWhenUsed="1" w:qFormat="1"/>
+    <w:lsdException w:name="caption" w:uiPriority="35" w:semiHidden="1" w:unhideWhenUsed="1" w:qFormat="1"/>
     <w:lsdException w:name="table of figures" w:semiHidden="1" w:unhideWhenUsed="1"/>
     <w:lsdException w:name="envelope address" w:semiHidden="1" w:unhideWhenUsed="1"/>
     <w:lsdException w:name="envelope return" w:semiHidden="1" w:unhideWhenUsed="1"/>
@@ -2022,7 +4223,7 @@
     <w:lsdException w:name="Title" w:uiPriority="10" w:qFormat="1"/>
     <w:lsdException w:name="Closing" w:semiHidden="1" w:unhideWhenUsed="1"/>
     <w:lsdException w:name="Signature" w:semiHidden="1" w:unhideWhenUsed="1"/>
-    <w:lsdException w:name="Default Paragraph Font" w:semiHidden="1" w:uiPriority="1" w:unhideWhenUsed="1"/>
+    <w:lsdException w:name="Default Paragraph Font" w:uiPriority="1" w:semiHidden="1" w:unhideWhenUsed="1"/>
     <w:lsdException w:name="Body Text" w:semiHidden="1" w:unhideWhenUsed="1"/>
     <w:lsdException w:name="Body Text Indent" w:semiHidden="1" w:unhideWhenUsed="1"/>
     <w:lsdException w:name="List Continue" w:semiHidden="1" w:unhideWhenUsed="1"/>
@@ -2222,8 +4423,8 @@
     <w:lsdException w:name="Subtle Reference" w:uiPriority="31" w:qFormat="1"/>
     <w:lsdException w:name="Intense Reference" w:uiPriority="32" w:qFormat="1"/>
     <w:lsdException w:name="Book Title" w:uiPriority="33" w:qFormat="1"/>
-    <w:lsdException w:name="Bibliography" w:semiHidden="1" w:uiPriority="37" w:unhideWhenUsed="1"/>
-    <w:lsdException w:name="TOC Heading" w:semiHidden="1" w:uiPriority="39" w:unhideWhenUsed="1" w:qFormat="1"/>
+    <w:lsdException w:name="Bibliography" w:uiPriority="37" w:semiHidden="1" w:unhideWhenUsed="1"/>
+    <w:lsdException w:name="TOC Heading" w:uiPriority="39" w:semiHidden="1" w:unhideWhenUsed="1" w:qFormat="1"/>
     <w:lsdException w:name="Plain Table 1" w:uiPriority="41"/>
     <w:lsdException w:name="Plain Table 2" w:uiPriority="42"/>
     <w:lsdException w:name="Plain Table 3" w:uiPriority="43"/>
@@ -2333,17 +4534,17 @@
     <w:lsdException w:name="Hashtag" w:semiHidden="1" w:unhideWhenUsed="1"/>
     <w:lsdException w:name="Unresolved Mention" w:semiHidden="1" w:unhideWhenUsed="1"/>
   </w:latentStyles>
-  <w:style w:type="paragraph" w:default="1" w:styleId="Normal">
+  <w:style w:type="paragraph" w:styleId="Normal" w:default="1">
     <w:name w:val="Normal"/>
     <w:qFormat/>
   </w:style>
-  <w:style w:type="character" w:default="1" w:styleId="DefaultParagraphFont">
+  <w:style w:type="character" w:styleId="DefaultParagraphFont" w:default="1">
     <w:name w:val="Default Paragraph Font"/>
     <w:uiPriority w:val="1"/>
     <w:semiHidden/>
     <w:unhideWhenUsed/>
   </w:style>
-  <w:style w:type="table" w:default="1" w:styleId="TableNormal">
+  <w:style w:type="table" w:styleId="TableNormal" w:default="1">
     <w:name w:val="Normal Table"/>
     <w:uiPriority w:val="99"/>
     <w:semiHidden/>
@@ -2358,7 +4559,7 @@
       </w:tblCellMar>
     </w:tblPr>
   </w:style>
-  <w:style w:type="numbering" w:default="1" w:styleId="NoList">
+  <w:style w:type="numbering" w:styleId="NoList" w:default="1">
     <w:name w:val="No List"/>
     <w:uiPriority w:val="99"/>
     <w:semiHidden/>

</xml_diff>

<commit_message>
Modifying some test cases.
</commit_message>
<xml_diff>
--- a/SRS.docx
+++ b/SRS.docx
@@ -2255,24 +2255,24 @@
               <w:t>Expected:</w:t>
             </w:r>
           </w:p>
-          <w:p wp14:textId="77777777">
+          <w:p w14:noSpellErr="1" wp14:textId="519C10E0">
             <w:pPr>
               <w:pStyle w:val="ListParagraph"/>
               <w:spacing w:after="0" w:line="240" w:lineRule="auto"/>
               <w:contextualSpacing/>
               <w:rPr>
-                <w:rFonts w:asciiTheme="minorHAnsi" w:hAnsiTheme="minorHAnsi" w:cstheme="minorHAnsi"/>
+                <w:rFonts w:ascii="Helvetica" w:hAnsi="Helvetica" w:cs="Helvetica" w:asciiTheme="minorAscii" w:hAnsiTheme="minorAscii" w:cstheme="minorAscii"/>
                 <w:sz w:val="24"/>
                 <w:szCs w:val="24"/>
               </w:rPr>
             </w:pPr>
             <w:r>
               <w:rPr>
-                <w:rFonts w:eastAsia="Arial Unicode MS" w:asciiTheme="minorHAnsi" w:hAnsiTheme="minorHAnsi" w:cstheme="minorHAnsi"/>
+                <w:rFonts w:ascii="Helvetica" w:hAnsi="Helvetica" w:eastAsia="Arial Unicode MS" w:cs="Helvetica" w:asciiTheme="minorAscii" w:hAnsiTheme="minorAscii" w:cstheme="minorAscii"/>
                 <w:sz w:val="20"/>
                 <w:szCs w:val="20"/>
               </w:rPr>
-              <w:t>Tag is removed from the database and users can’t see the tag anymore in their tags’ options.</w:t>
+              <w:t>A pop-up message is displayed confirming deletion and the tag is removed from the database and users can’t see the tag anymore in their tags’ options.</w:t>
             </w:r>
           </w:p>
           <w:p wp14:textId="77777777">
@@ -2291,23 +2291,23 @@
               <w:t>Fails if:</w:t>
             </w:r>
           </w:p>
-          <w:p wp14:textId="77777777">
+          <w:p w14:noSpellErr="1" wp14:textId="3D107A83">
             <w:pPr>
               <w:pStyle w:val="ListParagraph"/>
               <w:spacing w:after="0" w:line="240" w:lineRule="auto"/>
               <w:rPr>
-                <w:rFonts w:eastAsia="Arial Unicode MS" w:asciiTheme="minorHAnsi" w:hAnsiTheme="minorHAnsi" w:cstheme="minorHAnsi"/>
+                <w:rFonts w:ascii="Helvetica" w:hAnsi="Helvetica" w:eastAsia="Arial Unicode MS" w:cs="Helvetica" w:asciiTheme="minorAscii" w:hAnsiTheme="minorAscii" w:cstheme="minorAscii"/>
                 <w:sz w:val="20"/>
                 <w:szCs w:val="20"/>
               </w:rPr>
             </w:pPr>
             <w:r>
               <w:rPr>
-                <w:rFonts w:eastAsia="Arial Unicode MS" w:asciiTheme="minorHAnsi" w:hAnsiTheme="minorHAnsi" w:cstheme="minorHAnsi"/>
+                <w:rFonts w:ascii="Helvetica" w:hAnsi="Helvetica" w:eastAsia="Arial Unicode MS" w:cs="Helvetica" w:asciiTheme="minorAscii" w:hAnsiTheme="minorAscii" w:cstheme="minorAscii"/>
                 <w:sz w:val="20"/>
                 <w:szCs w:val="20"/>
               </w:rPr>
-              <w:t>• Tag is not removed or users still have the tag in the list.</w:t>
+              <w:t>• No pop-up message displayed and the tag is not removed or users still have the tag in the list.</w:t>
             </w:r>
           </w:p>
           <w:p wp14:textId="77777777">
@@ -8961,18 +8961,18 @@
               <w:t>Expected:</w:t>
             </w:r>
           </w:p>
-          <w:p wp14:textId="77777777">
+          <w:p w14:noSpellErr="1" wp14:textId="67743DA0">
             <w:pPr>
               <w:pStyle w:val="TableStyle2"/>
               <w:rPr>
-                <w:rFonts w:asciiTheme="minorHAnsi" w:hAnsiTheme="minorHAnsi" w:cstheme="minorHAnsi"/>
-              </w:rPr>
-            </w:pPr>
-            <w:r>
-              <w:rPr>
-                <w:rFonts w:asciiTheme="minorHAnsi" w:hAnsiTheme="minorHAnsi" w:cstheme="minorHAnsi"/>
-              </w:rPr>
-              <w:t>Graphical user interface correctly displays new rating</w:t>
+                <w:rFonts w:ascii="Helvetica" w:hAnsi="Helvetica" w:cs="Helvetica" w:asciiTheme="minorAscii" w:hAnsiTheme="minorAscii" w:cstheme="minorAscii"/>
+              </w:rPr>
+            </w:pPr>
+            <w:r>
+              <w:rPr>
+                <w:rFonts w:ascii="Helvetica" w:hAnsi="Helvetica" w:cs="Helvetica" w:asciiTheme="minorAscii" w:hAnsiTheme="minorAscii" w:cstheme="minorAscii"/>
+              </w:rPr>
+              <w:t>Graphical user interface correctly displays new rating and gets redirected to his/her profile page.</w:t>
             </w:r>
           </w:p>
           <w:p wp14:textId="77777777">
@@ -8991,7 +8991,7 @@
               <w:t>Fails if:</w:t>
             </w:r>
           </w:p>
-          <w:p wp14:textId="77777777">
+          <w:p wp14:textId="7B1021DB">
             <w:pPr>
               <w:pStyle w:val="TableStyle2"/>
               <w:numPr>
@@ -9006,7 +9006,7 @@
               <w:rPr>
                 <w:rFonts w:ascii="Helvetica" w:hAnsi="Helvetica" w:cs="Helvetica" w:asciiTheme="minorAscii" w:hAnsiTheme="minorAscii" w:cstheme="minorAscii"/>
               </w:rPr>
-              <w:t>Graphical user interface does not display the user inputted rating</w:t>
+              <w:t>Graphical user interface does not display the user inputted rating and is not redirected</w:t>
             </w:r>
           </w:p>
         </w:tc>
@@ -10555,21 +10555,21 @@
               </w:rPr>
             </w:pPr>
           </w:p>
-          <w:p wp14:textId="77777777">
+          <w:p w14:noSpellErr="1" wp14:textId="06E64C2D">
             <w:pPr>
               <w:pStyle w:val="Body"/>
               <w:spacing w:after="0" w:line="288" w:lineRule="auto"/>
               <w:rPr>
-                <w:rFonts w:asciiTheme="minorHAnsi" w:hAnsiTheme="minorHAnsi" w:cstheme="minorHAnsi"/>
+                <w:rFonts w:ascii="Helvetica" w:hAnsi="Helvetica" w:cs="Helvetica" w:asciiTheme="minorAscii" w:hAnsiTheme="minorAscii" w:cstheme="minorAscii"/>
                 <w:sz w:val="20"/>
                 <w:szCs w:val="20"/>
               </w:rPr>
             </w:pPr>
             <w:r>
               <w:rPr>
-                <w:rFonts w:asciiTheme="minorHAnsi" w:hAnsiTheme="minorHAnsi" w:cstheme="minorHAnsi"/>
-                <w:b/>
-                <w:bCs/>
+                <w:rFonts w:ascii="Helvetica" w:hAnsi="Helvetica" w:cs="Helvetica" w:asciiTheme="minorAscii" w:hAnsiTheme="minorAscii" w:cstheme="minorAscii"/>
+                <w:b w:val="1"/>
+                <w:bCs w:val="1"/>
                 <w:sz w:val="20"/>
                 <w:szCs w:val="20"/>
               </w:rPr>
@@ -10577,11 +10577,43 @@
             </w:r>
             <w:r>
               <w:rPr>
-                <w:rFonts w:asciiTheme="minorHAnsi" w:hAnsiTheme="minorHAnsi" w:cstheme="minorHAnsi"/>
+                <w:rFonts w:ascii="Helvetica" w:hAnsi="Helvetica" w:cs="Helvetica" w:asciiTheme="minorAscii" w:hAnsiTheme="minorAscii" w:cstheme="minorAscii"/>
                 <w:sz w:val="20"/>
                 <w:szCs w:val="20"/>
               </w:rPr>
-              <w:t>Tag will be added to expert’s profile</w:t>
+              <w:t xml:space="preserve">Expert is notified the tag is add/edited </w:t>
+            </w:r>
+            <w:r>
+              <w:rPr>
+                <w:rFonts w:ascii="Helvetica" w:hAnsi="Helvetica" w:cs="Helvetica" w:asciiTheme="minorAscii" w:hAnsiTheme="minorAscii" w:cstheme="minorAscii"/>
+                <w:sz w:val="20"/>
+                <w:szCs w:val="20"/>
+              </w:rPr>
+              <w:t>successfully</w:t>
+            </w:r>
+            <w:r>
+              <w:rPr>
+                <w:rFonts w:ascii="Helvetica" w:hAnsi="Helvetica" w:cs="Helvetica" w:asciiTheme="minorAscii" w:hAnsiTheme="minorAscii" w:cstheme="minorAscii"/>
+                <w:sz w:val="20"/>
+                <w:szCs w:val="20"/>
+              </w:rPr>
+              <w:t xml:space="preserve"> and </w:t>
+            </w:r>
+            <w:r>
+              <w:rPr>
+                <w:rFonts w:ascii="Helvetica" w:hAnsi="Helvetica" w:cs="Helvetica" w:asciiTheme="minorAscii" w:hAnsiTheme="minorAscii" w:cstheme="minorAscii"/>
+                <w:sz w:val="20"/>
+                <w:szCs w:val="20"/>
+              </w:rPr>
+              <w:t>the t</w:t>
+            </w:r>
+            <w:r>
+              <w:rPr>
+                <w:rFonts w:ascii="Helvetica" w:hAnsi="Helvetica" w:cs="Helvetica" w:asciiTheme="minorAscii" w:hAnsiTheme="minorAscii" w:cstheme="minorAscii"/>
+                <w:sz w:val="20"/>
+                <w:szCs w:val="20"/>
+              </w:rPr>
+              <w:t>ag will be added to expert’s profile</w:t>
             </w:r>
           </w:p>
           <w:p wp14:textId="77777777">
@@ -10618,23 +10650,21 @@
               <w:t>Fails if:</w:t>
             </w:r>
           </w:p>
-          <w:p wp14:textId="77777777">
+          <w:p w14:noSpellErr="1" wp14:textId="3A93F90C">
             <w:pPr>
               <w:pStyle w:val="Body"/>
               <w:spacing w:after="0" w:line="240" w:lineRule="auto"/>
               <w:rPr>
-                <w:rFonts w:eastAsia="Helvetica" w:asciiTheme="minorHAnsi" w:hAnsiTheme="minorHAnsi" w:cstheme="minorHAnsi"/>
-                <w:b/>
-                <w:bCs/>
+                <w:rFonts w:ascii="Helvetica" w:hAnsi="Helvetica" w:cs="Helvetica" w:asciiTheme="minorAscii" w:hAnsiTheme="minorAscii" w:cstheme="minorAscii"/>
                 <w:sz w:val="20"/>
                 <w:szCs w:val="20"/>
               </w:rPr>
             </w:pPr>
             <w:r>
               <w:rPr>
-                <w:rFonts w:asciiTheme="minorHAnsi" w:hAnsiTheme="minorHAnsi" w:cstheme="minorHAnsi"/>
-                <w:b/>
-                <w:bCs/>
+                <w:rFonts w:ascii="Helvetica" w:hAnsi="Helvetica" w:cs="Helvetica" w:asciiTheme="minorAscii" w:hAnsiTheme="minorAscii" w:cstheme="minorAscii"/>
+                <w:b w:val="1"/>
+                <w:bCs w:val="1"/>
                 <w:sz w:val="20"/>
                 <w:szCs w:val="20"/>
               </w:rPr>
@@ -10642,11 +10672,35 @@
             </w:r>
             <w:r>
               <w:rPr>
-                <w:rFonts w:asciiTheme="minorHAnsi" w:hAnsiTheme="minorHAnsi" w:cstheme="minorHAnsi"/>
+                <w:rFonts w:ascii="Helvetica" w:hAnsi="Helvetica" w:cs="Helvetica" w:asciiTheme="minorAscii" w:hAnsiTheme="minorAscii" w:cstheme="minorAscii"/>
                 <w:sz w:val="20"/>
                 <w:szCs w:val="20"/>
               </w:rPr>
-              <w:t>Pressing the buttons does not add/edit tags</w:t>
+              <w:t>No</w:t>
+            </w:r>
+            <w:r>
+              <w:rPr>
+                <w:rFonts w:ascii="Helvetica" w:hAnsi="Helvetica" w:cs="Helvetica" w:asciiTheme="minorAscii" w:hAnsiTheme="minorAscii" w:cstheme="minorAscii"/>
+                <w:sz w:val="20"/>
+                <w:szCs w:val="20"/>
+              </w:rPr>
+              <w:t xml:space="preserve"> </w:t>
+            </w:r>
+            <w:r>
+              <w:rPr>
+                <w:rFonts w:ascii="Helvetica" w:hAnsi="Helvetica" w:cs="Helvetica" w:asciiTheme="minorAscii" w:hAnsiTheme="minorAscii" w:cstheme="minorAscii"/>
+                <w:sz w:val="20"/>
+                <w:szCs w:val="20"/>
+              </w:rPr>
+              <w:t>notification</w:t>
+            </w:r>
+            <w:r>
+              <w:rPr>
+                <w:rFonts w:ascii="Helvetica" w:hAnsi="Helvetica" w:cs="Helvetica" w:asciiTheme="minorAscii" w:hAnsiTheme="minorAscii" w:cstheme="minorAscii"/>
+                <w:sz w:val="20"/>
+                <w:szCs w:val="20"/>
+              </w:rPr>
+              <w:t xml:space="preserve"> is seen by expert and no change in tags displayed</w:t>
             </w:r>
           </w:p>
         </w:tc>
@@ -12330,39 +12384,20 @@
               <w:right w:w="80" w:type="dxa"/>
             </w:tcMar>
           </w:tcPr>
-          <w:p wp14:textId="77777777">
+          <w:p w14:noSpellErr="1" wp14:textId="4F987CF5">
             <w:pPr>
               <w:pStyle w:val="TableStyle1"/>
               <w:jc w:val="center"/>
               <w:rPr>
-                <w:rFonts w:asciiTheme="minorHAnsi" w:hAnsiTheme="minorHAnsi" w:cstheme="minorHAnsi"/>
-              </w:rPr>
-            </w:pPr>
-            <w:r>
-              <w:rPr>
-                <w:rFonts w:asciiTheme="minorHAnsi" w:hAnsiTheme="minorHAnsi" w:cstheme="minorHAnsi"/>
-                <w:u w:color="000000"/>
+                <w:rFonts w:ascii="Helvetica" w:hAnsi="Helvetica" w:cs="Helvetica" w:asciiTheme="minorAscii" w:hAnsiTheme="minorAscii" w:cstheme="minorAscii"/>
+              </w:rPr>
+            </w:pPr>
+            <w:r>
+              <w:rPr>
+                <w:rFonts w:ascii="Helvetica" w:hAnsi="Helvetica" w:cs="Helvetica" w:asciiTheme="minorAscii" w:hAnsiTheme="minorAscii" w:cstheme="minorAscii"/>
                 <w:lang w:val="en-US"/>
               </w:rPr>
-              <w:t xml:space="preserve">Receive a confirmation and the </w:t>
-            </w:r>
-            <w:proofErr w:type="spellStart"/>
-            <w:r>
-              <w:rPr>
-                <w:rFonts w:asciiTheme="minorHAnsi" w:hAnsiTheme="minorHAnsi" w:cstheme="minorHAnsi"/>
-                <w:u w:color="000000"/>
-                <w:lang w:val="en-US"/>
-              </w:rPr>
-              <w:t>Url</w:t>
-            </w:r>
-            <w:proofErr w:type="spellEnd"/>
-            <w:r>
-              <w:rPr>
-                <w:rFonts w:asciiTheme="minorHAnsi" w:hAnsiTheme="minorHAnsi" w:cstheme="minorHAnsi"/>
-                <w:u w:color="000000"/>
-                <w:lang w:val="en-US"/>
-              </w:rPr>
-              <w:t xml:space="preserve"> for the session</w:t>
+              <w:t>Receive a confirmation and the URL for the session</w:t>
             </w:r>
           </w:p>
         </w:tc>

</xml_diff>